<commit_message>
Trương Ngọc Tuấn - 1 - Nhan Xet Phan Mem Tuong tu.docx, equirement Specification.docx - chỉnh sửa lại format
</commit_message>
<xml_diff>
--- a/1. Stories or Spec/Nhan Xet Phan Mem Tuong tu.docx
+++ b/1. Stories or Spec/Nhan Xet Phan Mem Tuong tu.docx
@@ -37,11 +37,13 @@
               <w:pStyle w:val="ChapterTitle"/>
               <w:jc w:val="right"/>
               <w:rPr>
+                <w:rFonts w:ascii="Times New Roman" w:hAnsi="Times New Roman"/>
                 <w:sz w:val="40"/>
               </w:rPr>
             </w:pPr>
             <w:r>
               <w:rPr>
+                <w:rFonts w:ascii="Times New Roman" w:hAnsi="Times New Roman"/>
                 <w:sz w:val="40"/>
               </w:rPr>
               <w:t>Requirement Specification</w:t>
@@ -63,44 +65,38 @@
               <w:pStyle w:val="ProjectName"/>
               <w:jc w:val="right"/>
               <w:rPr>
+                <w:rFonts w:ascii="Times New Roman" w:hAnsi="Times New Roman"/>
                 <w:noProof/>
                 <w:sz w:val="16"/>
               </w:rPr>
             </w:pPr>
             <w:r>
               <w:rPr>
-                <w:rFonts w:ascii="Arial" w:hAnsi="Arial"/>
+                <w:rFonts w:ascii="Times New Roman" w:hAnsi="Times New Roman"/>
                 <w:sz w:val="40"/>
               </w:rPr>
               <w:t xml:space="preserve">Tự học </w:t>
             </w:r>
             <w:r>
               <w:rPr>
-                <w:rFonts w:ascii="Arial" w:hAnsi="Arial"/>
+                <w:rFonts w:ascii="Times New Roman" w:hAnsi="Times New Roman"/>
                 <w:sz w:val="40"/>
               </w:rPr>
               <w:t>toán lớp 8</w:t>
             </w:r>
             <w:r>
               <w:rPr>
-                <w:rFonts w:ascii="Arial" w:hAnsi="Arial"/>
+                <w:rFonts w:ascii="Times New Roman" w:hAnsi="Times New Roman"/>
                 <w:sz w:val="40"/>
               </w:rPr>
               <w:t xml:space="preserve"> – </w:t>
             </w:r>
             <w:r>
               <w:rPr>
-                <w:rFonts w:ascii="Arial" w:hAnsi="Arial"/>
+                <w:rFonts w:ascii="Times New Roman" w:hAnsi="Times New Roman"/>
                 <w:sz w:val="40"/>
               </w:rPr>
-              <w:t>T</w:t>
-            </w:r>
-            <w:r>
-              <w:rPr>
-                <w:rFonts w:ascii="Arial" w:hAnsi="Arial"/>
-                <w:sz w:val="40"/>
-              </w:rPr>
-              <w:t>ìm hiểu những phần mềm cùng chức năng</w:t>
+              <w:t>Tìm hiểu những phần mềm cùng chức năng</w:t>
             </w:r>
           </w:p>
         </w:tc>
@@ -113,6 +109,7 @@
         </w:tabs>
         <w:jc w:val="center"/>
         <w:rPr>
+          <w:vanish/>
           <w:color w:val="FF0000"/>
         </w:rPr>
       </w:pPr>
@@ -120,7 +117,6 @@
         <w:rPr>
           <w:noProof/>
           <w:color w:val="FF0000"/>
-          <w:lang w:val="vi-VN" w:eastAsia="vi-VN"/>
         </w:rPr>
         <w:drawing>
           <wp:anchor distT="0" distB="0" distL="114300" distR="114300" simplePos="0" relativeHeight="251659264" behindDoc="0" locked="0" layoutInCell="1" allowOverlap="1">
@@ -176,17 +172,6 @@
           </wp:anchor>
         </w:drawing>
       </w:r>
-    </w:p>
-    <w:p>
-      <w:pPr>
-        <w:tabs>
-          <w:tab w:val="left" w:pos="7200"/>
-        </w:tabs>
-        <w:rPr>
-          <w:vanish/>
-          <w:color w:val="FF0000"/>
-        </w:rPr>
-      </w:pPr>
       <w:r>
         <w:rPr>
           <w:vanish/>
@@ -277,6 +262,7 @@
           <w:p>
             <w:pPr>
               <w:spacing w:before="60" w:after="60"/>
+              <w:ind w:firstLine="0"/>
               <w:jc w:val="both"/>
               <w:rPr>
                 <w:b/>
@@ -303,6 +289,7 @@
           <w:p>
             <w:pPr>
               <w:spacing w:before="60" w:after="60"/>
+              <w:ind w:firstLine="0"/>
               <w:jc w:val="both"/>
             </w:pPr>
             <w:r>
@@ -345,6 +332,7 @@
           <w:p>
             <w:pPr>
               <w:spacing w:before="60" w:after="60"/>
+              <w:ind w:firstLine="0"/>
               <w:jc w:val="right"/>
             </w:pPr>
             <w:r>
@@ -366,10 +354,93 @@
           <w:p>
             <w:pPr>
               <w:spacing w:before="60" w:after="60"/>
+              <w:ind w:firstLine="0"/>
               <w:jc w:val="both"/>
             </w:pPr>
             <w:r>
               <w:t>1.0</w:t>
+            </w:r>
+          </w:p>
+        </w:tc>
+      </w:tr>
+      <w:tr>
+        <w:trPr>
+          <w:trHeight w:val="412"/>
+        </w:trPr>
+        <w:tc>
+          <w:tcPr>
+            <w:tcW w:w="2718" w:type="dxa"/>
+          </w:tcPr>
+          <w:p>
+            <w:pPr>
+              <w:spacing w:before="60" w:after="60"/>
+              <w:ind w:firstLine="0"/>
+              <w:jc w:val="right"/>
+            </w:pPr>
+            <w:r>
+              <w:t xml:space="preserve">Quản lý dự án: </w:t>
+            </w:r>
+            <w:r>
+              <w:rPr>
+                <w:vanish/>
+                <w:color w:val="0000FF"/>
+              </w:rPr>
+              <w:t>This is the person responsible for the day-to-day execution of project activities.</w:t>
+            </w:r>
+          </w:p>
+        </w:tc>
+        <w:tc>
+          <w:tcPr>
+            <w:tcW w:w="2700" w:type="dxa"/>
+          </w:tcPr>
+          <w:p>
+            <w:pPr>
+              <w:spacing w:before="60" w:after="60"/>
+              <w:ind w:firstLine="0"/>
+              <w:jc w:val="both"/>
+            </w:pPr>
+          </w:p>
+        </w:tc>
+        <w:tc>
+          <w:tcPr>
+            <w:tcW w:w="2070" w:type="dxa"/>
+          </w:tcPr>
+          <w:p>
+            <w:pPr>
+              <w:spacing w:before="60" w:after="60"/>
+              <w:ind w:firstLine="0"/>
+              <w:jc w:val="right"/>
+            </w:pPr>
+            <w:r>
+              <w:t xml:space="preserve">Sở hữu dự án </w:t>
+            </w:r>
+            <w:r>
+              <w:rPr>
+                <w:vanish/>
+                <w:color w:val="0000FF"/>
+              </w:rPr>
+              <w:t>This is the person responsible for the budget used to fund this project.</w:t>
+            </w:r>
+          </w:p>
+        </w:tc>
+        <w:tc>
+          <w:tcPr>
+            <w:tcW w:w="2700" w:type="dxa"/>
+          </w:tcPr>
+          <w:p>
+            <w:pPr>
+              <w:spacing w:before="60" w:after="60"/>
+              <w:ind w:firstLine="0"/>
+              <w:jc w:val="both"/>
+            </w:pPr>
+            <w:r>
+              <w:t>Th</w:t>
+            </w:r>
+            <w:r>
+              <w:t>ầy</w:t>
+            </w:r>
+            <w:r>
+              <w:t xml:space="preserve"> Ngô Huy Biên</w:t>
             </w:r>
           </w:p>
         </w:tc>
@@ -382,17 +453,11 @@
           <w:p>
             <w:pPr>
               <w:spacing w:before="60" w:after="60"/>
+              <w:ind w:firstLine="0"/>
               <w:jc w:val="right"/>
             </w:pPr>
             <w:r>
-              <w:t xml:space="preserve">Quản lý dự án: </w:t>
-            </w:r>
-            <w:r>
-              <w:rPr>
-                <w:vanish/>
-                <w:color w:val="0000FF"/>
-              </w:rPr>
-              <w:t>This is the person responsible for the day-to-day execution of project activities.</w:t>
+              <w:t>Nhóm thực hiện</w:t>
             </w:r>
           </w:p>
         </w:tc>
@@ -403,8 +468,36 @@
           <w:p>
             <w:pPr>
               <w:spacing w:before="60" w:after="60"/>
+              <w:ind w:firstLine="0"/>
               <w:jc w:val="both"/>
             </w:pPr>
+            <w:r>
+              <w:t>21</w:t>
+            </w:r>
+            <w:r>
+              <w:t xml:space="preserve"> + </w:t>
+            </w:r>
+            <w:r>
+              <w:t>22</w:t>
+            </w:r>
+            <w:r>
+              <w:t xml:space="preserve"> + </w:t>
+            </w:r>
+            <w:r>
+              <w:t>23</w:t>
+            </w:r>
+            <w:r>
+              <w:t xml:space="preserve"> + </w:t>
+            </w:r>
+            <w:r>
+              <w:t>24</w:t>
+            </w:r>
+            <w:r>
+              <w:t xml:space="preserve"> +</w:t>
+            </w:r>
+            <w:r>
+              <w:t>25</w:t>
+            </w:r>
           </w:p>
         </w:tc>
         <w:tc>
@@ -414,17 +507,18 @@
           <w:p>
             <w:pPr>
               <w:spacing w:before="60" w:after="60"/>
+              <w:ind w:firstLine="0"/>
               <w:jc w:val="right"/>
             </w:pPr>
             <w:r>
-              <w:t xml:space="preserve">Sở hữu dự án </w:t>
+              <w:t xml:space="preserve">Ngày chuyển giao </w:t>
             </w:r>
             <w:r>
               <w:rPr>
                 <w:vanish/>
                 <w:color w:val="0000FF"/>
               </w:rPr>
-              <w:t>This is the person responsible for the budget used to fund this project.</w:t>
+              <w:t>This is the date the SOW is submitted for review.</w:t>
             </w:r>
           </w:p>
         </w:tc>
@@ -435,16 +529,11 @@
           <w:p>
             <w:pPr>
               <w:spacing w:before="60" w:after="60"/>
+              <w:ind w:firstLine="0"/>
               <w:jc w:val="both"/>
             </w:pPr>
             <w:r>
-              <w:t>Th</w:t>
-            </w:r>
-            <w:r>
-              <w:t>ầy</w:t>
-            </w:r>
-            <w:r>
-              <w:t xml:space="preserve"> Ngô Huy Biên</w:t>
+              <w:t>13/06/2010</w:t>
             </w:r>
           </w:p>
         </w:tc>
@@ -457,10 +546,18 @@
           <w:p>
             <w:pPr>
               <w:spacing w:before="60" w:after="60"/>
+              <w:ind w:firstLine="0"/>
               <w:jc w:val="right"/>
             </w:pPr>
             <w:r>
-              <w:t>Nhóm thực hiện</w:t>
+              <w:t>Ngày bắt đầu</w:t>
+            </w:r>
+            <w:r>
+              <w:rPr>
+                <w:vanish/>
+                <w:color w:val="0000FF"/>
+              </w:rPr>
+              <w:t xml:space="preserve"> This is the date costs begin to be charged to the project – usually the date the SOW is started.</w:t>
             </w:r>
           </w:p>
         </w:tc>
@@ -471,34 +568,11 @@
           <w:p>
             <w:pPr>
               <w:spacing w:before="60" w:after="60"/>
+              <w:ind w:firstLine="0"/>
               <w:jc w:val="both"/>
             </w:pPr>
             <w:r>
-              <w:t>21</w:t>
-            </w:r>
-            <w:r>
-              <w:t xml:space="preserve"> + </w:t>
-            </w:r>
-            <w:r>
-              <w:t>22</w:t>
-            </w:r>
-            <w:r>
-              <w:t xml:space="preserve"> + </w:t>
-            </w:r>
-            <w:r>
-              <w:t>23</w:t>
-            </w:r>
-            <w:r>
-              <w:t xml:space="preserve"> + </w:t>
-            </w:r>
-            <w:r>
-              <w:t>24</w:t>
-            </w:r>
-            <w:r>
-              <w:t xml:space="preserve"> +</w:t>
-            </w:r>
-            <w:r>
-              <w:t>25</w:t>
+              <w:t>5/04/2010</w:t>
             </w:r>
           </w:p>
         </w:tc>
@@ -509,17 +583,11 @@
           <w:p>
             <w:pPr>
               <w:spacing w:before="60" w:after="60"/>
+              <w:ind w:firstLine="0"/>
               <w:jc w:val="right"/>
             </w:pPr>
             <w:r>
-              <w:t xml:space="preserve">Ngày chuyển giao </w:t>
-            </w:r>
-            <w:r>
-              <w:rPr>
-                <w:vanish/>
-                <w:color w:val="0000FF"/>
-              </w:rPr>
-              <w:t>This is the date the SOW is submitted for review.</w:t>
+              <w:t>Ngày kết thúc</w:t>
             </w:r>
           </w:p>
         </w:tc>
@@ -530,73 +598,7 @@
           <w:p>
             <w:pPr>
               <w:spacing w:before="60" w:after="60"/>
-              <w:jc w:val="both"/>
-            </w:pPr>
-            <w:r>
-              <w:t>13/06/2010</w:t>
-            </w:r>
-          </w:p>
-        </w:tc>
-      </w:tr>
-      <w:tr>
-        <w:tc>
-          <w:tcPr>
-            <w:tcW w:w="2718" w:type="dxa"/>
-          </w:tcPr>
-          <w:p>
-            <w:pPr>
-              <w:spacing w:before="60" w:after="60"/>
-              <w:ind w:hanging="90"/>
-              <w:jc w:val="right"/>
-            </w:pPr>
-            <w:r>
-              <w:t>Ngày bắt đầu</w:t>
-            </w:r>
-            <w:r>
-              <w:rPr>
-                <w:vanish/>
-                <w:color w:val="0000FF"/>
-              </w:rPr>
-              <w:t xml:space="preserve"> This is the date costs begin to be charged to the project – usually the date the SOW is started.</w:t>
-            </w:r>
-          </w:p>
-        </w:tc>
-        <w:tc>
-          <w:tcPr>
-            <w:tcW w:w="2700" w:type="dxa"/>
-          </w:tcPr>
-          <w:p>
-            <w:pPr>
-              <w:spacing w:before="60" w:after="60"/>
-              <w:jc w:val="both"/>
-            </w:pPr>
-            <w:r>
-              <w:t>5/04/2010</w:t>
-            </w:r>
-          </w:p>
-        </w:tc>
-        <w:tc>
-          <w:tcPr>
-            <w:tcW w:w="2070" w:type="dxa"/>
-          </w:tcPr>
-          <w:p>
-            <w:pPr>
-              <w:spacing w:before="60" w:after="60"/>
-              <w:ind w:hanging="108"/>
-              <w:jc w:val="right"/>
-            </w:pPr>
-            <w:r>
-              <w:t>Ngày kết thúc</w:t>
-            </w:r>
-          </w:p>
-        </w:tc>
-        <w:tc>
-          <w:tcPr>
-            <w:tcW w:w="2700" w:type="dxa"/>
-          </w:tcPr>
-          <w:p>
-            <w:pPr>
-              <w:spacing w:before="60" w:after="60"/>
+              <w:ind w:firstLine="0"/>
               <w:jc w:val="both"/>
             </w:pPr>
             <w:r>
@@ -608,20 +610,21 @@
     </w:tbl>
     <w:p>
       <w:pPr>
-        <w:pStyle w:val="Footer"/>
-        <w:tabs>
-          <w:tab w:val="clear" w:pos="9360"/>
-        </w:tabs>
-      </w:pPr>
-    </w:p>
-    <w:p>
-      <w:pPr>
         <w:pStyle w:val="Title"/>
         <w:rPr>
           <w:sz w:val="28"/>
           <w:szCs w:val="28"/>
         </w:rPr>
       </w:pPr>
+    </w:p>
+    <w:p>
+      <w:pPr>
+        <w:pStyle w:val="Title"/>
+        <w:rPr>
+          <w:sz w:val="28"/>
+          <w:szCs w:val="28"/>
+        </w:rPr>
+      </w:pPr>
       <w:r>
         <w:rPr>
           <w:sz w:val="28"/>
@@ -629,13 +632,6 @@
         </w:rPr>
         <w:t>Tổng quan các chức năng được thay đổi</w:t>
       </w:r>
-    </w:p>
-    <w:p>
-      <w:pPr>
-        <w:rPr>
-          <w:lang w:eastAsia="ar-SA"/>
-        </w:rPr>
-      </w:pPr>
     </w:p>
     <w:tbl>
       <w:tblPr>
@@ -665,6 +661,7 @@
             <w:pPr>
               <w:pStyle w:val="Tabletext"/>
               <w:snapToGrid w:val="0"/>
+              <w:ind w:firstLine="0"/>
               <w:jc w:val="center"/>
               <w:rPr>
                 <w:rFonts w:ascii="Arial" w:hAnsi="Arial" w:cs="Arial"/>
@@ -698,6 +695,7 @@
             <w:pPr>
               <w:pStyle w:val="Tabletext"/>
               <w:snapToGrid w:val="0"/>
+              <w:ind w:firstLine="0"/>
               <w:jc w:val="center"/>
               <w:rPr>
                 <w:rFonts w:ascii="Arial" w:hAnsi="Arial" w:cs="Arial"/>
@@ -731,6 +729,7 @@
             <w:pPr>
               <w:pStyle w:val="Tabletext"/>
               <w:snapToGrid w:val="0"/>
+              <w:ind w:firstLine="0"/>
               <w:jc w:val="center"/>
               <w:rPr>
                 <w:rFonts w:ascii="Arial" w:hAnsi="Arial" w:cs="Arial"/>
@@ -765,6 +764,7 @@
             <w:pPr>
               <w:pStyle w:val="Tabletext"/>
               <w:snapToGrid w:val="0"/>
+              <w:ind w:firstLine="0"/>
               <w:jc w:val="center"/>
               <w:rPr>
                 <w:rFonts w:ascii="Arial" w:hAnsi="Arial" w:cs="Arial"/>
@@ -802,6 +802,7 @@
             <w:pPr>
               <w:pStyle w:val="Tabletext"/>
               <w:snapToGrid w:val="0"/>
+              <w:ind w:firstLine="0"/>
               <w:rPr>
                 <w:rFonts w:ascii="Arial" w:hAnsi="Arial" w:cs="Arial"/>
                 <w:sz w:val="22"/>
@@ -840,6 +841,7 @@
             <w:pPr>
               <w:pStyle w:val="Tabletext"/>
               <w:snapToGrid w:val="0"/>
+              <w:ind w:firstLine="0"/>
               <w:rPr>
                 <w:rFonts w:ascii="Arial" w:hAnsi="Arial" w:cs="Arial"/>
                 <w:sz w:val="22"/>
@@ -869,6 +871,7 @@
             <w:pPr>
               <w:pStyle w:val="Tabletext"/>
               <w:snapToGrid w:val="0"/>
+              <w:ind w:firstLine="0"/>
               <w:jc w:val="both"/>
               <w:rPr>
                 <w:rFonts w:ascii="Arial" w:hAnsi="Arial" w:cs="Arial"/>
@@ -900,6 +903,7 @@
             <w:pPr>
               <w:pStyle w:val="Tabletext"/>
               <w:snapToGrid w:val="0"/>
+              <w:ind w:firstLine="0"/>
               <w:rPr>
                 <w:rFonts w:ascii="Arial" w:hAnsi="Arial" w:cs="Arial"/>
                 <w:sz w:val="22"/>
@@ -935,6 +939,7 @@
             <w:pPr>
               <w:pStyle w:val="Tabletext"/>
               <w:snapToGrid w:val="0"/>
+              <w:ind w:firstLine="0"/>
               <w:rPr>
                 <w:rFonts w:ascii="Arial" w:hAnsi="Arial" w:cs="Arial"/>
                 <w:sz w:val="22"/>
@@ -965,6 +970,7 @@
             <w:pPr>
               <w:pStyle w:val="Tabletext"/>
               <w:snapToGrid w:val="0"/>
+              <w:ind w:firstLine="0"/>
               <w:rPr>
                 <w:rFonts w:ascii="Arial" w:hAnsi="Arial" w:cs="Arial"/>
                 <w:sz w:val="22"/>
@@ -1003,6 +1009,7 @@
             <w:pPr>
               <w:pStyle w:val="Tabletext"/>
               <w:snapToGrid w:val="0"/>
+              <w:ind w:firstLine="0"/>
               <w:rPr>
                 <w:rFonts w:ascii="Arial" w:hAnsi="Arial" w:cs="Arial"/>
                 <w:sz w:val="22"/>
@@ -1034,6 +1041,7 @@
             <w:pPr>
               <w:pStyle w:val="Tabletext"/>
               <w:snapToGrid w:val="0"/>
+              <w:ind w:firstLine="0"/>
               <w:rPr>
                 <w:rFonts w:ascii="Arial" w:hAnsi="Arial" w:cs="Arial"/>
                 <w:sz w:val="22"/>
@@ -1107,6 +1115,11 @@
           <w:docPartUnique/>
         </w:docPartObj>
       </w:sdtPr>
+      <w:sdtEndPr>
+        <w:rPr>
+          <w:rFonts w:ascii="Times New Roman" w:hAnsi="Times New Roman"/>
+        </w:rPr>
+      </w:sdtEndPr>
       <w:sdtContent>
         <w:p>
           <w:pPr>
@@ -1116,19 +1129,17 @@
             <w:t>Mục lục</w:t>
           </w:r>
         </w:p>
-        <w:p/>
         <w:p>
           <w:pPr>
             <w:pStyle w:val="TOC1"/>
             <w:tabs>
-              <w:tab w:val="left" w:pos="440"/>
+              <w:tab w:val="left" w:pos="1100"/>
               <w:tab w:val="right" w:leader="dot" w:pos="10214"/>
             </w:tabs>
             <w:rPr>
               <w:rFonts w:asciiTheme="minorHAnsi" w:eastAsiaTheme="minorEastAsia" w:hAnsiTheme="minorHAnsi" w:cstheme="minorBidi"/>
               <w:noProof/>
               <w:szCs w:val="22"/>
-              <w:lang w:val="vi-VN" w:eastAsia="vi-VN"/>
             </w:rPr>
           </w:pPr>
           <w:r>
@@ -1140,7 +1151,7 @@
           <w:r>
             <w:fldChar w:fldCharType="separate"/>
           </w:r>
-          <w:hyperlink w:anchor="_Toc259487830" w:history="1">
+          <w:hyperlink w:anchor="_Toc262981812" w:history="1">
             <w:r>
               <w:rPr>
                 <w:rStyle w:val="Hyperlink"/>
@@ -1153,7 +1164,6 @@
                 <w:rFonts w:asciiTheme="minorHAnsi" w:eastAsiaTheme="minorEastAsia" w:hAnsiTheme="minorHAnsi" w:cstheme="minorBidi"/>
                 <w:noProof/>
                 <w:szCs w:val="22"/>
-                <w:lang w:val="vi-VN" w:eastAsia="vi-VN"/>
               </w:rPr>
               <w:tab/>
             </w:r>
@@ -1183,7 +1193,7 @@
                 <w:noProof/>
                 <w:webHidden/>
               </w:rPr>
-              <w:instrText xml:space="preserve"> PAGEREF _Toc259487830 \h </w:instrText>
+              <w:instrText xml:space="preserve"> PAGEREF _Toc262981812 \h </w:instrText>
             </w:r>
             <w:r>
               <w:rPr>
@@ -1218,17 +1228,16 @@
           <w:pPr>
             <w:pStyle w:val="TOC2"/>
             <w:tabs>
-              <w:tab w:val="left" w:pos="880"/>
+              <w:tab w:val="left" w:pos="1540"/>
               <w:tab w:val="right" w:leader="dot" w:pos="10214"/>
             </w:tabs>
             <w:rPr>
               <w:rFonts w:asciiTheme="minorHAnsi" w:eastAsiaTheme="minorEastAsia" w:hAnsiTheme="minorHAnsi" w:cstheme="minorBidi"/>
               <w:noProof/>
               <w:szCs w:val="22"/>
-              <w:lang w:val="vi-VN" w:eastAsia="vi-VN"/>
             </w:rPr>
           </w:pPr>
-          <w:hyperlink w:anchor="_Toc259487831" w:history="1">
+          <w:hyperlink w:anchor="_Toc262981813" w:history="1">
             <w:r>
               <w:rPr>
                 <w:rStyle w:val="Hyperlink"/>
@@ -1241,7 +1250,6 @@
                 <w:rFonts w:asciiTheme="minorHAnsi" w:eastAsiaTheme="minorEastAsia" w:hAnsiTheme="minorHAnsi" w:cstheme="minorBidi"/>
                 <w:noProof/>
                 <w:szCs w:val="22"/>
-                <w:lang w:val="vi-VN" w:eastAsia="vi-VN"/>
               </w:rPr>
               <w:tab/>
             </w:r>
@@ -1271,7 +1279,7 @@
                 <w:noProof/>
                 <w:webHidden/>
               </w:rPr>
-              <w:instrText xml:space="preserve"> PAGEREF _Toc259487831 \h </w:instrText>
+              <w:instrText xml:space="preserve"> PAGEREF _Toc262981813 \h </w:instrText>
             </w:r>
             <w:r>
               <w:rPr>
@@ -1306,17 +1314,16 @@
           <w:pPr>
             <w:pStyle w:val="TOC2"/>
             <w:tabs>
-              <w:tab w:val="left" w:pos="880"/>
+              <w:tab w:val="left" w:pos="1540"/>
               <w:tab w:val="right" w:leader="dot" w:pos="10214"/>
             </w:tabs>
             <w:rPr>
               <w:rFonts w:asciiTheme="minorHAnsi" w:eastAsiaTheme="minorEastAsia" w:hAnsiTheme="minorHAnsi" w:cstheme="minorBidi"/>
               <w:noProof/>
               <w:szCs w:val="22"/>
-              <w:lang w:val="vi-VN" w:eastAsia="vi-VN"/>
             </w:rPr>
           </w:pPr>
-          <w:hyperlink w:anchor="_Toc259487832" w:history="1">
+          <w:hyperlink w:anchor="_Toc262981814" w:history="1">
             <w:r>
               <w:rPr>
                 <w:rStyle w:val="Hyperlink"/>
@@ -1329,7 +1336,6 @@
                 <w:rFonts w:asciiTheme="minorHAnsi" w:eastAsiaTheme="minorEastAsia" w:hAnsiTheme="minorHAnsi" w:cstheme="minorBidi"/>
                 <w:noProof/>
                 <w:szCs w:val="22"/>
-                <w:lang w:val="vi-VN" w:eastAsia="vi-VN"/>
               </w:rPr>
               <w:tab/>
             </w:r>
@@ -1359,7 +1365,7 @@
                 <w:noProof/>
                 <w:webHidden/>
               </w:rPr>
-              <w:instrText xml:space="preserve"> PAGEREF _Toc259487832 \h </w:instrText>
+              <w:instrText xml:space="preserve"> PAGEREF _Toc262981814 \h </w:instrText>
             </w:r>
             <w:r>
               <w:rPr>
@@ -1394,17 +1400,16 @@
           <w:pPr>
             <w:pStyle w:val="TOC2"/>
             <w:tabs>
-              <w:tab w:val="left" w:pos="880"/>
+              <w:tab w:val="left" w:pos="1540"/>
               <w:tab w:val="right" w:leader="dot" w:pos="10214"/>
             </w:tabs>
             <w:rPr>
               <w:rFonts w:asciiTheme="minorHAnsi" w:eastAsiaTheme="minorEastAsia" w:hAnsiTheme="minorHAnsi" w:cstheme="minorBidi"/>
               <w:noProof/>
               <w:szCs w:val="22"/>
-              <w:lang w:val="vi-VN" w:eastAsia="vi-VN"/>
             </w:rPr>
           </w:pPr>
-          <w:hyperlink w:anchor="_Toc259487833" w:history="1">
+          <w:hyperlink w:anchor="_Toc262981815" w:history="1">
             <w:r>
               <w:rPr>
                 <w:rStyle w:val="Hyperlink"/>
@@ -1417,7 +1422,6 @@
                 <w:rFonts w:asciiTheme="minorHAnsi" w:eastAsiaTheme="minorEastAsia" w:hAnsiTheme="minorHAnsi" w:cstheme="minorBidi"/>
                 <w:noProof/>
                 <w:szCs w:val="22"/>
-                <w:lang w:val="vi-VN" w:eastAsia="vi-VN"/>
               </w:rPr>
               <w:tab/>
             </w:r>
@@ -1447,7 +1451,7 @@
                 <w:noProof/>
                 <w:webHidden/>
               </w:rPr>
-              <w:instrText xml:space="preserve"> PAGEREF _Toc259487833 \h </w:instrText>
+              <w:instrText xml:space="preserve"> PAGEREF _Toc262981815 \h </w:instrText>
             </w:r>
             <w:r>
               <w:rPr>
@@ -1482,17 +1486,16 @@
           <w:pPr>
             <w:pStyle w:val="TOC2"/>
             <w:tabs>
-              <w:tab w:val="left" w:pos="880"/>
+              <w:tab w:val="left" w:pos="1540"/>
               <w:tab w:val="right" w:leader="dot" w:pos="10214"/>
             </w:tabs>
             <w:rPr>
               <w:rFonts w:asciiTheme="minorHAnsi" w:eastAsiaTheme="minorEastAsia" w:hAnsiTheme="minorHAnsi" w:cstheme="minorBidi"/>
               <w:noProof/>
               <w:szCs w:val="22"/>
-              <w:lang w:val="vi-VN" w:eastAsia="vi-VN"/>
             </w:rPr>
           </w:pPr>
-          <w:hyperlink w:anchor="_Toc259487834" w:history="1">
+          <w:hyperlink w:anchor="_Toc262981816" w:history="1">
             <w:r>
               <w:rPr>
                 <w:rStyle w:val="Hyperlink"/>
@@ -1505,7 +1508,6 @@
                 <w:rFonts w:asciiTheme="minorHAnsi" w:eastAsiaTheme="minorEastAsia" w:hAnsiTheme="minorHAnsi" w:cstheme="minorBidi"/>
                 <w:noProof/>
                 <w:szCs w:val="22"/>
-                <w:lang w:val="vi-VN" w:eastAsia="vi-VN"/>
               </w:rPr>
               <w:tab/>
             </w:r>
@@ -1535,7 +1537,7 @@
                 <w:noProof/>
                 <w:webHidden/>
               </w:rPr>
-              <w:instrText xml:space="preserve"> PAGEREF _Toc259487834 \h </w:instrText>
+              <w:instrText xml:space="preserve"> PAGEREF _Toc262981816 \h </w:instrText>
             </w:r>
             <w:r>
               <w:rPr>
@@ -1570,17 +1572,16 @@
           <w:pPr>
             <w:pStyle w:val="TOC2"/>
             <w:tabs>
-              <w:tab w:val="left" w:pos="880"/>
+              <w:tab w:val="left" w:pos="1540"/>
               <w:tab w:val="right" w:leader="dot" w:pos="10214"/>
             </w:tabs>
             <w:rPr>
               <w:rFonts w:asciiTheme="minorHAnsi" w:eastAsiaTheme="minorEastAsia" w:hAnsiTheme="minorHAnsi" w:cstheme="minorBidi"/>
               <w:noProof/>
               <w:szCs w:val="22"/>
-              <w:lang w:val="vi-VN" w:eastAsia="vi-VN"/>
             </w:rPr>
           </w:pPr>
-          <w:hyperlink w:anchor="_Toc259487835" w:history="1">
+          <w:hyperlink w:anchor="_Toc262981817" w:history="1">
             <w:r>
               <w:rPr>
                 <w:rStyle w:val="Hyperlink"/>
@@ -1593,7 +1594,6 @@
                 <w:rFonts w:asciiTheme="minorHAnsi" w:eastAsiaTheme="minorEastAsia" w:hAnsiTheme="minorHAnsi" w:cstheme="minorBidi"/>
                 <w:noProof/>
                 <w:szCs w:val="22"/>
-                <w:lang w:val="vi-VN" w:eastAsia="vi-VN"/>
               </w:rPr>
               <w:tab/>
             </w:r>
@@ -1623,7 +1623,7 @@
                 <w:noProof/>
                 <w:webHidden/>
               </w:rPr>
-              <w:instrText xml:space="preserve"> PAGEREF _Toc259487835 \h </w:instrText>
+              <w:instrText xml:space="preserve"> PAGEREF _Toc262981817 \h </w:instrText>
             </w:r>
             <w:r>
               <w:rPr>
@@ -1658,17 +1658,16 @@
           <w:pPr>
             <w:pStyle w:val="TOC1"/>
             <w:tabs>
-              <w:tab w:val="left" w:pos="440"/>
+              <w:tab w:val="left" w:pos="1100"/>
               <w:tab w:val="right" w:leader="dot" w:pos="10214"/>
             </w:tabs>
             <w:rPr>
               <w:rFonts w:asciiTheme="minorHAnsi" w:eastAsiaTheme="minorEastAsia" w:hAnsiTheme="minorHAnsi" w:cstheme="minorBidi"/>
               <w:noProof/>
               <w:szCs w:val="22"/>
-              <w:lang w:val="vi-VN" w:eastAsia="vi-VN"/>
             </w:rPr>
           </w:pPr>
-          <w:hyperlink w:anchor="_Toc259487836" w:history="1">
+          <w:hyperlink w:anchor="_Toc262981818" w:history="1">
             <w:r>
               <w:rPr>
                 <w:rStyle w:val="Hyperlink"/>
@@ -1681,7 +1680,6 @@
                 <w:rFonts w:asciiTheme="minorHAnsi" w:eastAsiaTheme="minorEastAsia" w:hAnsiTheme="minorHAnsi" w:cstheme="minorBidi"/>
                 <w:noProof/>
                 <w:szCs w:val="22"/>
-                <w:lang w:val="vi-VN" w:eastAsia="vi-VN"/>
               </w:rPr>
               <w:tab/>
             </w:r>
@@ -1711,7 +1709,7 @@
                 <w:noProof/>
                 <w:webHidden/>
               </w:rPr>
-              <w:instrText xml:space="preserve"> PAGEREF _Toc259487836 \h </w:instrText>
+              <w:instrText xml:space="preserve"> PAGEREF _Toc262981818 \h </w:instrText>
             </w:r>
             <w:r>
               <w:rPr>
@@ -1731,7 +1729,7 @@
                 <w:noProof/>
                 <w:webHidden/>
               </w:rPr>
-              <w:t>2-6</w:t>
+              <w:t>2-7</w:t>
             </w:r>
             <w:r>
               <w:rPr>
@@ -1746,17 +1744,16 @@
           <w:pPr>
             <w:pStyle w:val="TOC2"/>
             <w:tabs>
-              <w:tab w:val="left" w:pos="880"/>
+              <w:tab w:val="left" w:pos="1540"/>
               <w:tab w:val="right" w:leader="dot" w:pos="10214"/>
             </w:tabs>
             <w:rPr>
               <w:rFonts w:asciiTheme="minorHAnsi" w:eastAsiaTheme="minorEastAsia" w:hAnsiTheme="minorHAnsi" w:cstheme="minorBidi"/>
               <w:noProof/>
               <w:szCs w:val="22"/>
-              <w:lang w:val="vi-VN" w:eastAsia="vi-VN"/>
             </w:rPr>
           </w:pPr>
-          <w:hyperlink w:anchor="_Toc259487837" w:history="1">
+          <w:hyperlink w:anchor="_Toc262981819" w:history="1">
             <w:r>
               <w:rPr>
                 <w:rStyle w:val="Hyperlink"/>
@@ -1769,7 +1766,6 @@
                 <w:rFonts w:asciiTheme="minorHAnsi" w:eastAsiaTheme="minorEastAsia" w:hAnsiTheme="minorHAnsi" w:cstheme="minorBidi"/>
                 <w:noProof/>
                 <w:szCs w:val="22"/>
-                <w:lang w:val="vi-VN" w:eastAsia="vi-VN"/>
               </w:rPr>
               <w:tab/>
             </w:r>
@@ -1799,7 +1795,7 @@
                 <w:noProof/>
                 <w:webHidden/>
               </w:rPr>
-              <w:instrText xml:space="preserve"> PAGEREF _Toc259487837 \h </w:instrText>
+              <w:instrText xml:space="preserve"> PAGEREF _Toc262981819 \h </w:instrText>
             </w:r>
             <w:r>
               <w:rPr>
@@ -1819,7 +1815,7 @@
                 <w:noProof/>
                 <w:webHidden/>
               </w:rPr>
-              <w:t>2-6</w:t>
+              <w:t>2-7</w:t>
             </w:r>
             <w:r>
               <w:rPr>
@@ -1834,17 +1830,16 @@
           <w:pPr>
             <w:pStyle w:val="TOC2"/>
             <w:tabs>
-              <w:tab w:val="left" w:pos="880"/>
+              <w:tab w:val="left" w:pos="1540"/>
               <w:tab w:val="right" w:leader="dot" w:pos="10214"/>
             </w:tabs>
             <w:rPr>
               <w:rFonts w:asciiTheme="minorHAnsi" w:eastAsiaTheme="minorEastAsia" w:hAnsiTheme="minorHAnsi" w:cstheme="minorBidi"/>
               <w:noProof/>
               <w:szCs w:val="22"/>
-              <w:lang w:val="vi-VN" w:eastAsia="vi-VN"/>
             </w:rPr>
           </w:pPr>
-          <w:hyperlink w:anchor="_Toc259487838" w:history="1">
+          <w:hyperlink w:anchor="_Toc262981820" w:history="1">
             <w:r>
               <w:rPr>
                 <w:rStyle w:val="Hyperlink"/>
@@ -1857,7 +1852,6 @@
                 <w:rFonts w:asciiTheme="minorHAnsi" w:eastAsiaTheme="minorEastAsia" w:hAnsiTheme="minorHAnsi" w:cstheme="minorBidi"/>
                 <w:noProof/>
                 <w:szCs w:val="22"/>
-                <w:lang w:val="vi-VN" w:eastAsia="vi-VN"/>
               </w:rPr>
               <w:tab/>
             </w:r>
@@ -1887,7 +1881,7 @@
                 <w:noProof/>
                 <w:webHidden/>
               </w:rPr>
-              <w:instrText xml:space="preserve"> PAGEREF _Toc259487838 \h </w:instrText>
+              <w:instrText xml:space="preserve"> PAGEREF _Toc262981820 \h </w:instrText>
             </w:r>
             <w:r>
               <w:rPr>
@@ -1907,7 +1901,7 @@
                 <w:noProof/>
                 <w:webHidden/>
               </w:rPr>
-              <w:t>2-6</w:t>
+              <w:t>2-7</w:t>
             </w:r>
             <w:r>
               <w:rPr>
@@ -1922,17 +1916,16 @@
           <w:pPr>
             <w:pStyle w:val="TOC2"/>
             <w:tabs>
-              <w:tab w:val="left" w:pos="880"/>
+              <w:tab w:val="left" w:pos="1540"/>
               <w:tab w:val="right" w:leader="dot" w:pos="10214"/>
             </w:tabs>
             <w:rPr>
               <w:rFonts w:asciiTheme="minorHAnsi" w:eastAsiaTheme="minorEastAsia" w:hAnsiTheme="minorHAnsi" w:cstheme="minorBidi"/>
               <w:noProof/>
               <w:szCs w:val="22"/>
-              <w:lang w:val="vi-VN" w:eastAsia="vi-VN"/>
             </w:rPr>
           </w:pPr>
-          <w:hyperlink w:anchor="_Toc259487839" w:history="1">
+          <w:hyperlink w:anchor="_Toc262981821" w:history="1">
             <w:r>
               <w:rPr>
                 <w:rStyle w:val="Hyperlink"/>
@@ -1945,7 +1938,6 @@
                 <w:rFonts w:asciiTheme="minorHAnsi" w:eastAsiaTheme="minorEastAsia" w:hAnsiTheme="minorHAnsi" w:cstheme="minorBidi"/>
                 <w:noProof/>
                 <w:szCs w:val="22"/>
-                <w:lang w:val="vi-VN" w:eastAsia="vi-VN"/>
               </w:rPr>
               <w:tab/>
             </w:r>
@@ -1975,7 +1967,7 @@
                 <w:noProof/>
                 <w:webHidden/>
               </w:rPr>
-              <w:instrText xml:space="preserve"> PAGEREF _Toc259487839 \h </w:instrText>
+              <w:instrText xml:space="preserve"> PAGEREF _Toc262981821 \h </w:instrText>
             </w:r>
             <w:r>
               <w:rPr>
@@ -1995,7 +1987,7 @@
                 <w:noProof/>
                 <w:webHidden/>
               </w:rPr>
-              <w:t>2-12</w:t>
+              <w:t>2-13</w:t>
             </w:r>
             <w:r>
               <w:rPr>
@@ -2010,17 +2002,16 @@
           <w:pPr>
             <w:pStyle w:val="TOC2"/>
             <w:tabs>
-              <w:tab w:val="left" w:pos="880"/>
+              <w:tab w:val="left" w:pos="1540"/>
               <w:tab w:val="right" w:leader="dot" w:pos="10214"/>
             </w:tabs>
             <w:rPr>
               <w:rFonts w:asciiTheme="minorHAnsi" w:eastAsiaTheme="minorEastAsia" w:hAnsiTheme="minorHAnsi" w:cstheme="minorBidi"/>
               <w:noProof/>
               <w:szCs w:val="22"/>
-              <w:lang w:val="vi-VN" w:eastAsia="vi-VN"/>
             </w:rPr>
           </w:pPr>
-          <w:hyperlink w:anchor="_Toc259487840" w:history="1">
+          <w:hyperlink w:anchor="_Toc262981822" w:history="1">
             <w:r>
               <w:rPr>
                 <w:rStyle w:val="Hyperlink"/>
@@ -2033,7 +2024,6 @@
                 <w:rFonts w:asciiTheme="minorHAnsi" w:eastAsiaTheme="minorEastAsia" w:hAnsiTheme="minorHAnsi" w:cstheme="minorBidi"/>
                 <w:noProof/>
                 <w:szCs w:val="22"/>
-                <w:lang w:val="vi-VN" w:eastAsia="vi-VN"/>
               </w:rPr>
               <w:tab/>
             </w:r>
@@ -2063,7 +2053,7 @@
                 <w:noProof/>
                 <w:webHidden/>
               </w:rPr>
-              <w:instrText xml:space="preserve"> PAGEREF _Toc259487840 \h </w:instrText>
+              <w:instrText xml:space="preserve"> PAGEREF _Toc262981822 \h </w:instrText>
             </w:r>
             <w:r>
               <w:rPr>
@@ -2083,7 +2073,7 @@
                 <w:noProof/>
                 <w:webHidden/>
               </w:rPr>
-              <w:t>2-12</w:t>
+              <w:t>2-13</w:t>
             </w:r>
             <w:r>
               <w:rPr>
@@ -2098,17 +2088,16 @@
           <w:pPr>
             <w:pStyle w:val="TOC2"/>
             <w:tabs>
-              <w:tab w:val="left" w:pos="880"/>
+              <w:tab w:val="left" w:pos="1540"/>
               <w:tab w:val="right" w:leader="dot" w:pos="10214"/>
             </w:tabs>
             <w:rPr>
               <w:rFonts w:asciiTheme="minorHAnsi" w:eastAsiaTheme="minorEastAsia" w:hAnsiTheme="minorHAnsi" w:cstheme="minorBidi"/>
               <w:noProof/>
               <w:szCs w:val="22"/>
-              <w:lang w:val="vi-VN" w:eastAsia="vi-VN"/>
             </w:rPr>
           </w:pPr>
-          <w:hyperlink w:anchor="_Toc259487841" w:history="1">
+          <w:hyperlink w:anchor="_Toc262981823" w:history="1">
             <w:r>
               <w:rPr>
                 <w:rStyle w:val="Hyperlink"/>
@@ -2121,7 +2110,6 @@
                 <w:rFonts w:asciiTheme="minorHAnsi" w:eastAsiaTheme="minorEastAsia" w:hAnsiTheme="minorHAnsi" w:cstheme="minorBidi"/>
                 <w:noProof/>
                 <w:szCs w:val="22"/>
-                <w:lang w:val="vi-VN" w:eastAsia="vi-VN"/>
               </w:rPr>
               <w:tab/>
             </w:r>
@@ -2151,7 +2139,7 @@
                 <w:noProof/>
                 <w:webHidden/>
               </w:rPr>
-              <w:instrText xml:space="preserve"> PAGEREF _Toc259487841 \h </w:instrText>
+              <w:instrText xml:space="preserve"> PAGEREF _Toc262981823 \h </w:instrText>
             </w:r>
             <w:r>
               <w:rPr>
@@ -2171,7 +2159,7 @@
                 <w:noProof/>
                 <w:webHidden/>
               </w:rPr>
-              <w:t>2-12</w:t>
+              <w:t>2-13</w:t>
             </w:r>
             <w:r>
               <w:rPr>
@@ -2210,7 +2198,7 @@
       <w:pPr>
         <w:pStyle w:val="Heading1"/>
       </w:pPr>
-      <w:bookmarkStart w:id="1" w:name="_Toc259487830"/>
+      <w:bookmarkStart w:id="1" w:name="_Toc262981812"/>
       <w:bookmarkEnd w:id="0"/>
       <w:r>
         <w:lastRenderedPageBreak/>
@@ -2222,7 +2210,7 @@
       <w:pPr>
         <w:pStyle w:val="Heading2"/>
       </w:pPr>
-      <w:bookmarkStart w:id="2" w:name="_Toc259487831"/>
+      <w:bookmarkStart w:id="2" w:name="_Toc262981813"/>
       <w:r>
         <w:t>Giới thiệu</w:t>
       </w:r>
@@ -2231,17 +2219,11 @@
     <w:p>
       <w:pPr>
         <w:rPr>
-          <w:rFonts w:ascii="Times New Roman" w:hAnsi="Times New Roman"/>
-          <w:sz w:val="24"/>
-          <w:szCs w:val="24"/>
           <w:lang w:val="vi-VN"/>
         </w:rPr>
       </w:pPr>
       <w:r>
         <w:rPr>
-          <w:rFonts w:ascii="Times New Roman" w:hAnsi="Times New Roman"/>
-          <w:sz w:val="24"/>
-          <w:szCs w:val="24"/>
           <w:lang w:val="vi-VN"/>
         </w:rPr>
         <w:t>Tên chương trình :  Toán lớp 8(Xứ sở Boong Boong)</w:t>
@@ -2250,17 +2232,11 @@
     <w:p>
       <w:pPr>
         <w:rPr>
-          <w:rFonts w:ascii="Times New Roman" w:hAnsi="Times New Roman"/>
-          <w:sz w:val="24"/>
-          <w:szCs w:val="24"/>
           <w:lang w:val="vi-VN"/>
         </w:rPr>
       </w:pPr>
       <w:r>
         <w:rPr>
-          <w:rFonts w:ascii="Times New Roman" w:hAnsi="Times New Roman"/>
-          <w:sz w:val="24"/>
-          <w:szCs w:val="24"/>
           <w:lang w:val="vi-VN"/>
         </w:rPr>
         <w:t>Tác giả:  Công ty phần mềm LCKSoft</w:t>
@@ -2270,7 +2246,7 @@
       <w:pPr>
         <w:pStyle w:val="Heading2"/>
       </w:pPr>
-      <w:bookmarkStart w:id="3" w:name="_Toc259487832"/>
+      <w:bookmarkStart w:id="3" w:name="_Toc262981814"/>
       <w:r>
         <w:t>Giao diện</w:t>
       </w:r>
@@ -2283,7 +2259,6 @@
       <w:r>
         <w:rPr>
           <w:noProof/>
-          <w:lang w:val="vi-VN" w:eastAsia="vi-VN"/>
         </w:rPr>
         <w:drawing>
           <wp:inline distT="0" distB="0" distL="0" distR="0">
@@ -2336,7 +2311,6 @@
       <w:pPr>
         <w:pStyle w:val="Caption"/>
         <w:rPr>
-          <w:rFonts w:ascii="Times New Roman" w:hAnsi="Times New Roman"/>
           <w:sz w:val="24"/>
           <w:szCs w:val="24"/>
         </w:rPr>
@@ -2357,19 +2331,7 @@
       </w:r>
     </w:p>
     <w:p>
-      <w:pPr>
-        <w:rPr>
-          <w:rFonts w:ascii="Times New Roman" w:hAnsi="Times New Roman"/>
-          <w:sz w:val="24"/>
-          <w:szCs w:val="24"/>
-        </w:rPr>
-      </w:pPr>
-      <w:r>
-        <w:rPr>
-          <w:rFonts w:ascii="Times New Roman" w:hAnsi="Times New Roman"/>
-          <w:sz w:val="24"/>
-          <w:szCs w:val="24"/>
-        </w:rPr>
+      <w:r>
         <w:t>Giao diện nền:</w:t>
       </w:r>
     </w:p>
@@ -2378,19 +2340,16 @@
         <w:pStyle w:val="ListParagraph"/>
         <w:numPr>
           <w:ilvl w:val="0"/>
-          <w:numId w:val="39"/>
+          <w:numId w:val="40"/>
         </w:numPr>
+        <w:spacing w:line="360" w:lineRule="auto"/>
         <w:rPr>
-          <w:rFonts w:ascii="Times New Roman" w:hAnsi="Times New Roman"/>
-          <w:sz w:val="24"/>
-          <w:szCs w:val="24"/>
+          <w:rFonts w:ascii="Times New Roman" w:hAnsi="Times New Roman" w:cs="Times New Roman"/>
         </w:rPr>
       </w:pPr>
       <w:r>
         <w:rPr>
-          <w:rFonts w:ascii="Times New Roman" w:hAnsi="Times New Roman"/>
-          <w:sz w:val="24"/>
-          <w:szCs w:val="24"/>
+          <w:rFonts w:ascii="Times New Roman" w:hAnsi="Times New Roman" w:cs="Times New Roman"/>
         </w:rPr>
         <w:t>Các bài học chia theo chương (I - IV)</w:t>
       </w:r>
@@ -2400,19 +2359,16 @@
         <w:pStyle w:val="ListParagraph"/>
         <w:numPr>
           <w:ilvl w:val="0"/>
-          <w:numId w:val="39"/>
+          <w:numId w:val="40"/>
         </w:numPr>
+        <w:spacing w:line="360" w:lineRule="auto"/>
         <w:rPr>
-          <w:rFonts w:ascii="Times New Roman" w:hAnsi="Times New Roman"/>
-          <w:sz w:val="24"/>
-          <w:szCs w:val="24"/>
+          <w:rFonts w:ascii="Times New Roman" w:hAnsi="Times New Roman" w:cs="Times New Roman"/>
         </w:rPr>
       </w:pPr>
       <w:r>
         <w:rPr>
-          <w:rFonts w:ascii="Times New Roman" w:hAnsi="Times New Roman"/>
-          <w:sz w:val="24"/>
-          <w:szCs w:val="24"/>
+          <w:rFonts w:ascii="Times New Roman" w:hAnsi="Times New Roman" w:cs="Times New Roman"/>
         </w:rPr>
         <w:t>Có thể tinh chỉnh âm thanh</w:t>
       </w:r>
@@ -2422,19 +2378,16 @@
         <w:pStyle w:val="ListParagraph"/>
         <w:numPr>
           <w:ilvl w:val="0"/>
-          <w:numId w:val="39"/>
+          <w:numId w:val="40"/>
         </w:numPr>
+        <w:spacing w:line="360" w:lineRule="auto"/>
         <w:rPr>
-          <w:rFonts w:ascii="Times New Roman" w:hAnsi="Times New Roman"/>
-          <w:sz w:val="24"/>
-          <w:szCs w:val="24"/>
+          <w:rFonts w:ascii="Times New Roman" w:hAnsi="Times New Roman" w:cs="Times New Roman"/>
         </w:rPr>
       </w:pPr>
       <w:r>
         <w:rPr>
-          <w:rFonts w:ascii="Times New Roman" w:hAnsi="Times New Roman"/>
-          <w:sz w:val="24"/>
-          <w:szCs w:val="24"/>
+          <w:rFonts w:ascii="Times New Roman" w:hAnsi="Times New Roman" w:cs="Times New Roman"/>
         </w:rPr>
         <w:t>Xem thông tin về chương trình</w:t>
       </w:r>
@@ -2444,19 +2397,16 @@
         <w:pStyle w:val="ListParagraph"/>
         <w:numPr>
           <w:ilvl w:val="0"/>
-          <w:numId w:val="39"/>
+          <w:numId w:val="40"/>
         </w:numPr>
+        <w:spacing w:line="360" w:lineRule="auto"/>
         <w:rPr>
-          <w:rFonts w:ascii="Times New Roman" w:hAnsi="Times New Roman"/>
-          <w:sz w:val="24"/>
-          <w:szCs w:val="24"/>
+          <w:rFonts w:ascii="Times New Roman" w:hAnsi="Times New Roman" w:cs="Times New Roman"/>
         </w:rPr>
       </w:pPr>
       <w:r>
         <w:rPr>
-          <w:rFonts w:ascii="Times New Roman" w:hAnsi="Times New Roman"/>
-          <w:sz w:val="24"/>
-          <w:szCs w:val="24"/>
+          <w:rFonts w:ascii="Times New Roman" w:hAnsi="Times New Roman" w:cs="Times New Roman"/>
         </w:rPr>
         <w:t>Double-click vào bài cần học</w:t>
       </w:r>
@@ -2468,7 +2418,6 @@
       <w:r>
         <w:rPr>
           <w:noProof/>
-          <w:lang w:val="vi-VN" w:eastAsia="vi-VN"/>
         </w:rPr>
         <w:lastRenderedPageBreak/>
         <w:drawing>
@@ -2520,9 +2469,7 @@
     </w:p>
     <w:p>
       <w:pPr>
-        <w:pStyle w:val="Caption"/>
         <w:rPr>
-          <w:rFonts w:ascii="Times New Roman" w:hAnsi="Times New Roman"/>
           <w:sz w:val="24"/>
           <w:szCs w:val="24"/>
         </w:rPr>
@@ -2542,30 +2489,16 @@
         <w:t xml:space="preserve">: </w:t>
       </w:r>
       <w:r>
-        <w:t>-</w:t>
-      </w:r>
-      <w:r>
-        <w:tab/>
         <w:t>Bài nào cũng sẽ có giao diện chung như trên, gồm 5 phần: Trắc nghiệm, Bài tập tự giải, Lý thuyết, Ghi nhớ và bài tập mẫu(tuy nhiên chương trình bị lỗi bài tập mẫu ko thể mở được).</w:t>
       </w:r>
     </w:p>
     <w:p>
       <w:pPr>
-        <w:rPr>
-          <w:rFonts w:ascii="Times New Roman" w:hAnsi="Times New Roman"/>
-          <w:sz w:val="24"/>
-          <w:szCs w:val="24"/>
-        </w:rPr>
-      </w:pPr>
-    </w:p>
-    <w:p>
-      <w:pPr>
         <w:keepNext/>
       </w:pPr>
       <w:r>
         <w:rPr>
           <w:noProof/>
-          <w:lang w:val="vi-VN" w:eastAsia="vi-VN"/>
         </w:rPr>
         <w:drawing>
           <wp:inline distT="0" distB="0" distL="0" distR="0">
@@ -2616,9 +2549,7 @@
     </w:p>
     <w:p>
       <w:pPr>
-        <w:pStyle w:val="Caption"/>
         <w:rPr>
-          <w:rFonts w:ascii="Times New Roman" w:hAnsi="Times New Roman"/>
           <w:sz w:val="24"/>
           <w:szCs w:val="24"/>
         </w:rPr>
@@ -2643,21 +2574,11 @@
     </w:p>
     <w:p>
       <w:pPr>
-        <w:rPr>
-          <w:rFonts w:ascii="Times New Roman" w:hAnsi="Times New Roman"/>
-          <w:sz w:val="24"/>
-          <w:szCs w:val="24"/>
-        </w:rPr>
-      </w:pPr>
-    </w:p>
-    <w:p>
-      <w:pPr>
         <w:keepNext/>
       </w:pPr>
       <w:r>
         <w:rPr>
           <w:noProof/>
-          <w:lang w:val="vi-VN" w:eastAsia="vi-VN"/>
         </w:rPr>
         <w:lastRenderedPageBreak/>
         <w:drawing>
@@ -2709,9 +2630,7 @@
     </w:p>
     <w:p>
       <w:pPr>
-        <w:pStyle w:val="Caption"/>
         <w:rPr>
-          <w:rFonts w:ascii="Times New Roman" w:hAnsi="Times New Roman"/>
           <w:sz w:val="24"/>
           <w:szCs w:val="24"/>
         </w:rPr>
@@ -2736,21 +2655,11 @@
     </w:p>
     <w:p>
       <w:pPr>
-        <w:rPr>
-          <w:rFonts w:ascii="Times New Roman" w:hAnsi="Times New Roman"/>
-          <w:sz w:val="24"/>
-          <w:szCs w:val="24"/>
-        </w:rPr>
-      </w:pPr>
-    </w:p>
-    <w:p>
-      <w:pPr>
         <w:keepNext/>
       </w:pPr>
       <w:r>
         <w:rPr>
           <w:noProof/>
-          <w:lang w:val="vi-VN" w:eastAsia="vi-VN"/>
         </w:rPr>
         <w:drawing>
           <wp:inline distT="0" distB="0" distL="0" distR="0">
@@ -2801,9 +2710,7 @@
     </w:p>
     <w:p>
       <w:pPr>
-        <w:pStyle w:val="Caption"/>
         <w:rPr>
-          <w:rFonts w:ascii="Times New Roman" w:hAnsi="Times New Roman"/>
           <w:sz w:val="24"/>
           <w:szCs w:val="24"/>
         </w:rPr>
@@ -2833,7 +2740,6 @@
       <w:r>
         <w:rPr>
           <w:noProof/>
-          <w:lang w:val="vi-VN" w:eastAsia="vi-VN"/>
         </w:rPr>
         <w:lastRenderedPageBreak/>
         <w:drawing>
@@ -2885,9 +2791,7 @@
     </w:p>
     <w:p>
       <w:pPr>
-        <w:pStyle w:val="Caption"/>
         <w:rPr>
-          <w:rFonts w:ascii="Times New Roman" w:hAnsi="Times New Roman"/>
           <w:sz w:val="24"/>
           <w:szCs w:val="24"/>
         </w:rPr>
@@ -2911,7 +2815,7 @@
       <w:pPr>
         <w:pStyle w:val="Heading2"/>
       </w:pPr>
-      <w:bookmarkStart w:id="4" w:name="_Toc259487833"/>
+      <w:bookmarkStart w:id="4" w:name="_Toc262981815"/>
       <w:r>
         <w:t>Ưu điể</w:t>
       </w:r>
@@ -2921,90 +2825,22 @@
       <w:bookmarkEnd w:id="4"/>
     </w:p>
     <w:p>
-      <w:pPr>
-        <w:pStyle w:val="ListParagraph"/>
-        <w:numPr>
-          <w:ilvl w:val="0"/>
-          <w:numId w:val="39"/>
-        </w:numPr>
-        <w:rPr>
-          <w:rFonts w:ascii="Times New Roman" w:hAnsi="Times New Roman"/>
-          <w:sz w:val="24"/>
-          <w:szCs w:val="24"/>
-        </w:rPr>
-      </w:pPr>
-      <w:r>
-        <w:rPr>
-          <w:rFonts w:ascii="Times New Roman" w:hAnsi="Times New Roman"/>
-          <w:sz w:val="24"/>
-          <w:szCs w:val="24"/>
-        </w:rPr>
+      <w:r>
         <w:t>Giao diện đơn giản , dễ hiểu, dễ sử dụng</w:t>
       </w:r>
     </w:p>
     <w:p>
-      <w:pPr>
-        <w:pStyle w:val="ListParagraph"/>
-        <w:numPr>
-          <w:ilvl w:val="0"/>
-          <w:numId w:val="39"/>
-        </w:numPr>
-        <w:rPr>
-          <w:rFonts w:ascii="Times New Roman" w:hAnsi="Times New Roman"/>
-          <w:sz w:val="24"/>
-          <w:szCs w:val="24"/>
-        </w:rPr>
-      </w:pPr>
-      <w:r>
-        <w:rPr>
-          <w:rFonts w:ascii="Times New Roman" w:hAnsi="Times New Roman"/>
-          <w:sz w:val="24"/>
-          <w:szCs w:val="24"/>
-        </w:rPr>
+      <w:r>
         <w:t>Chương trình chia nhỏ kiến thức thành từng chương, từng bài. Dễ dàng cho học sinh chọn lựa bài học</w:t>
       </w:r>
     </w:p>
     <w:p>
-      <w:pPr>
-        <w:pStyle w:val="ListParagraph"/>
-        <w:numPr>
-          <w:ilvl w:val="0"/>
-          <w:numId w:val="39"/>
-        </w:numPr>
-        <w:rPr>
-          <w:rFonts w:ascii="Times New Roman" w:hAnsi="Times New Roman"/>
-          <w:sz w:val="24"/>
-          <w:szCs w:val="24"/>
-        </w:rPr>
-      </w:pPr>
-      <w:r>
-        <w:rPr>
-          <w:rFonts w:ascii="Times New Roman" w:hAnsi="Times New Roman"/>
-          <w:sz w:val="24"/>
-          <w:szCs w:val="24"/>
-        </w:rPr>
+      <w:r>
         <w:t>Có phần trắc nghiệm cho học sinh quen với đề thi</w:t>
       </w:r>
     </w:p>
     <w:p>
-      <w:pPr>
-        <w:pStyle w:val="ListParagraph"/>
-        <w:numPr>
-          <w:ilvl w:val="0"/>
-          <w:numId w:val="39"/>
-        </w:numPr>
-        <w:rPr>
-          <w:rFonts w:ascii="Times New Roman" w:hAnsi="Times New Roman"/>
-          <w:sz w:val="24"/>
-          <w:szCs w:val="24"/>
-        </w:rPr>
-      </w:pPr>
-      <w:r>
-        <w:rPr>
-          <w:rFonts w:ascii="Times New Roman" w:hAnsi="Times New Roman"/>
-          <w:sz w:val="24"/>
-          <w:szCs w:val="24"/>
-        </w:rPr>
+      <w:r>
         <w:t>Phần lí thuyết có thu âm</w:t>
       </w:r>
     </w:p>
@@ -3012,7 +2848,7 @@
       <w:pPr>
         <w:pStyle w:val="Heading2"/>
       </w:pPr>
-      <w:bookmarkStart w:id="5" w:name="_Toc259487834"/>
+      <w:bookmarkStart w:id="5" w:name="_Toc262981816"/>
       <w:r>
         <w:t>Khuyết điể</w:t>
       </w:r>
@@ -3022,68 +2858,17 @@
       <w:bookmarkEnd w:id="5"/>
     </w:p>
     <w:p>
-      <w:pPr>
-        <w:pStyle w:val="ListParagraph"/>
-        <w:numPr>
-          <w:ilvl w:val="0"/>
-          <w:numId w:val="39"/>
-        </w:numPr>
-        <w:rPr>
-          <w:rFonts w:ascii="Times New Roman" w:hAnsi="Times New Roman"/>
-          <w:sz w:val="24"/>
-          <w:szCs w:val="24"/>
-        </w:rPr>
-      </w:pPr>
-      <w:r>
-        <w:rPr>
-          <w:rFonts w:ascii="Times New Roman" w:hAnsi="Times New Roman"/>
-          <w:sz w:val="24"/>
-          <w:szCs w:val="24"/>
-        </w:rPr>
+      <w:r>
         <w:t>Giao diện đồ họa ko thật sự hấp dẫn</w:t>
       </w:r>
     </w:p>
     <w:p>
-      <w:pPr>
-        <w:pStyle w:val="ListParagraph"/>
-        <w:numPr>
-          <w:ilvl w:val="0"/>
-          <w:numId w:val="39"/>
-        </w:numPr>
-        <w:rPr>
-          <w:rFonts w:ascii="Times New Roman" w:hAnsi="Times New Roman"/>
-          <w:sz w:val="24"/>
-          <w:szCs w:val="24"/>
-        </w:rPr>
-      </w:pPr>
-      <w:r>
-        <w:rPr>
-          <w:rFonts w:ascii="Times New Roman" w:hAnsi="Times New Roman"/>
-          <w:sz w:val="24"/>
-          <w:szCs w:val="24"/>
-        </w:rPr>
+      <w:r>
         <w:t>Không có các bài kiểm tra</w:t>
       </w:r>
     </w:p>
     <w:p>
-      <w:pPr>
-        <w:pStyle w:val="ListParagraph"/>
-        <w:numPr>
-          <w:ilvl w:val="0"/>
-          <w:numId w:val="39"/>
-        </w:numPr>
-        <w:rPr>
-          <w:rFonts w:ascii="Times New Roman" w:hAnsi="Times New Roman"/>
-          <w:sz w:val="24"/>
-          <w:szCs w:val="24"/>
-        </w:rPr>
-      </w:pPr>
-      <w:r>
-        <w:rPr>
-          <w:rFonts w:ascii="Times New Roman" w:hAnsi="Times New Roman"/>
-          <w:sz w:val="24"/>
-          <w:szCs w:val="24"/>
-        </w:rPr>
+      <w:r>
         <w:t>Không có hướng dẫn giải bài tập</w:t>
       </w:r>
     </w:p>
@@ -3091,65 +2876,24 @@
       <w:pPr>
         <w:pStyle w:val="Heading2"/>
       </w:pPr>
-      <w:bookmarkStart w:id="6" w:name="_Toc259487835"/>
+      <w:bookmarkStart w:id="6" w:name="_Toc262981817"/>
       <w:r>
         <w:t>Nhận xét</w:t>
       </w:r>
       <w:bookmarkEnd w:id="6"/>
     </w:p>
     <w:p>
-      <w:pPr>
-        <w:pStyle w:val="ListParagraph"/>
-        <w:numPr>
-          <w:ilvl w:val="0"/>
-          <w:numId w:val="39"/>
-        </w:numPr>
-        <w:rPr>
-          <w:rFonts w:ascii="Times New Roman" w:hAnsi="Times New Roman"/>
-          <w:sz w:val="24"/>
-          <w:szCs w:val="24"/>
-        </w:rPr>
-      </w:pPr>
-      <w:r>
-        <w:rPr>
-          <w:rFonts w:ascii="Times New Roman" w:hAnsi="Times New Roman"/>
-          <w:sz w:val="24"/>
-          <w:szCs w:val="24"/>
-        </w:rPr>
+      <w:r>
         <w:t>Cần phát triển thêm về mặt đồ họa</w:t>
       </w:r>
     </w:p>
     <w:p>
-      <w:pPr>
-        <w:pStyle w:val="ListParagraph"/>
-        <w:numPr>
-          <w:ilvl w:val="0"/>
-          <w:numId w:val="39"/>
-        </w:numPr>
-      </w:pPr>
       <w:r>
         <w:t>Có các bài kiểm tra để học sinh tự đánh giá được sức học của mình</w:t>
       </w:r>
     </w:p>
     <w:p>
-      <w:pPr>
-        <w:pStyle w:val="ListParagraph"/>
-        <w:numPr>
-          <w:ilvl w:val="0"/>
-          <w:numId w:val="39"/>
-        </w:numPr>
-        <w:rPr>
-          <w:rFonts w:ascii="Times New Roman" w:hAnsi="Times New Roman"/>
-          <w:sz w:val="24"/>
-          <w:szCs w:val="24"/>
-        </w:rPr>
-      </w:pPr>
-      <w:r>
-        <w:rPr>
-          <w:rFonts w:ascii="Times New Roman" w:hAnsi="Times New Roman"/>
-          <w:sz w:val="24"/>
-          <w:szCs w:val="24"/>
-        </w:rPr>
+      <w:r>
         <w:t xml:space="preserve">Cần hướng dẫn bài tập cụ thể để học sinh cải thiện kết quả </w:t>
       </w:r>
     </w:p>
@@ -3157,8 +2901,9 @@
       <w:pPr>
         <w:pStyle w:val="Heading1"/>
       </w:pPr>
-      <w:bookmarkStart w:id="7" w:name="_Toc259487836"/>
-      <w:r>
+      <w:bookmarkStart w:id="7" w:name="_Toc262981818"/>
+      <w:r>
+        <w:lastRenderedPageBreak/>
         <w:t>Phần mềm toán lớp 3</w:t>
       </w:r>
       <w:bookmarkEnd w:id="7"/>
@@ -3167,7 +2912,7 @@
       <w:pPr>
         <w:pStyle w:val="Heading2"/>
       </w:pPr>
-      <w:bookmarkStart w:id="8" w:name="_Toc259487837"/>
+      <w:bookmarkStart w:id="8" w:name="_Toc262981819"/>
       <w:r>
         <w:t>Giới thiệu</w:t>
       </w:r>
@@ -3176,22 +2921,13 @@
     <w:p>
       <w:pPr>
         <w:rPr>
-          <w:rFonts w:ascii="Times New Roman" w:hAnsi="Times New Roman"/>
-          <w:color w:val="000000" w:themeColor="text1"/>
-          <w:sz w:val="24"/>
-          <w:szCs w:val="24"/>
           <w:lang w:val="vi-VN"/>
         </w:rPr>
       </w:pPr>
       <w:r>
         <w:rPr>
-          <w:rFonts w:ascii="Times New Roman" w:hAnsi="Times New Roman"/>
-          <w:color w:val="000000" w:themeColor="text1"/>
-          <w:sz w:val="24"/>
-          <w:szCs w:val="24"/>
           <w:lang w:val="vi-VN"/>
         </w:rPr>
-        <w:tab/>
         <w:t>Là phần mềm dành cho học sinh lớp 3 tự học toán.</w:t>
       </w:r>
     </w:p>
@@ -3199,7 +2935,7 @@
       <w:pPr>
         <w:pStyle w:val="Heading2"/>
       </w:pPr>
-      <w:bookmarkStart w:id="9" w:name="_Toc259487838"/>
+      <w:bookmarkStart w:id="9" w:name="_Toc262981820"/>
       <w:r>
         <w:t>Giao diện</w:t>
       </w:r>
@@ -3207,24 +2943,12 @@
     </w:p>
     <w:p>
       <w:pPr>
-        <w:rPr>
-          <w:rFonts w:ascii="Times New Roman" w:hAnsi="Times New Roman"/>
-          <w:color w:val="000000" w:themeColor="text1"/>
-          <w:sz w:val="24"/>
-          <w:szCs w:val="24"/>
-        </w:rPr>
-      </w:pPr>
-    </w:p>
-    <w:p>
-      <w:pPr>
         <w:keepNext/>
       </w:pPr>
       <w:r>
         <w:rPr>
           <w:noProof/>
-          <w:lang w:val="vi-VN" w:eastAsia="vi-VN"/>
         </w:rPr>
-        <w:lastRenderedPageBreak/>
         <w:drawing>
           <wp:inline distT="0" distB="0" distL="0" distR="0">
             <wp:extent cx="4813300" cy="3459480"/>
@@ -3274,9 +2998,7 @@
     </w:p>
     <w:p>
       <w:pPr>
-        <w:pStyle w:val="Caption"/>
         <w:rPr>
-          <w:rFonts w:ascii="Times New Roman" w:hAnsi="Times New Roman"/>
           <w:color w:val="000000" w:themeColor="text1"/>
           <w:sz w:val="24"/>
           <w:szCs w:val="24"/>
@@ -3299,23 +3021,13 @@
     </w:p>
     <w:p>
       <w:pPr>
-        <w:rPr>
-          <w:rFonts w:ascii="Times New Roman" w:hAnsi="Times New Roman"/>
-          <w:color w:val="000000" w:themeColor="text1"/>
-          <w:sz w:val="24"/>
-          <w:szCs w:val="24"/>
-        </w:rPr>
-      </w:pPr>
-    </w:p>
-    <w:p>
-      <w:pPr>
         <w:keepNext/>
       </w:pPr>
       <w:r>
         <w:rPr>
           <w:noProof/>
-          <w:lang w:val="vi-VN" w:eastAsia="vi-VN"/>
         </w:rPr>
+        <w:lastRenderedPageBreak/>
         <w:drawing>
           <wp:inline distT="0" distB="0" distL="0" distR="0">
             <wp:extent cx="4270375" cy="3036570"/>
@@ -3365,9 +3077,7 @@
     </w:p>
     <w:p>
       <w:pPr>
-        <w:pStyle w:val="Caption"/>
         <w:rPr>
-          <w:rFonts w:ascii="Times New Roman" w:hAnsi="Times New Roman"/>
           <w:color w:val="000000" w:themeColor="text1"/>
           <w:sz w:val="24"/>
           <w:szCs w:val="24"/>
@@ -3392,77 +3102,17 @@
       </w:r>
     </w:p>
     <w:p>
-      <w:pPr>
-        <w:pStyle w:val="ListParagraph"/>
-        <w:numPr>
-          <w:ilvl w:val="0"/>
-          <w:numId w:val="39"/>
-        </w:numPr>
-        <w:rPr>
-          <w:rFonts w:ascii="Times New Roman" w:hAnsi="Times New Roman"/>
-          <w:color w:val="000000" w:themeColor="text1"/>
-          <w:sz w:val="24"/>
-          <w:szCs w:val="24"/>
-        </w:rPr>
-      </w:pPr>
-      <w:r>
-        <w:rPr>
-          <w:rFonts w:ascii="Times New Roman" w:hAnsi="Times New Roman"/>
-          <w:color w:val="000000" w:themeColor="text1"/>
-          <w:sz w:val="24"/>
-          <w:szCs w:val="24"/>
-        </w:rPr>
+      <w:r>
         <w:t>Giao diện sau khi click button: (nên sử dụng bảng nền bảng đen để tạo cho hoc sinh sự gần gũi,quen thuộc, đồng thời các biểu tượng số có thể thay bằng hình vuông giống trong calculator trong PC sẽ đẹp hơn. , các hình button khá giản dị và màu sắc gần gũi  phù hợp với lứa tuổi học sinh )</w:t>
       </w:r>
     </w:p>
     <w:p>
       <w:pPr>
-        <w:rPr>
-          <w:rFonts w:ascii="Times New Roman" w:hAnsi="Times New Roman"/>
-          <w:color w:val="000000" w:themeColor="text1"/>
-          <w:sz w:val="24"/>
-          <w:szCs w:val="24"/>
-        </w:rPr>
-      </w:pPr>
-    </w:p>
-    <w:p>
-      <w:pPr>
-        <w:rPr>
-          <w:rFonts w:ascii="Times New Roman" w:hAnsi="Times New Roman"/>
-          <w:color w:val="000000" w:themeColor="text1"/>
-          <w:sz w:val="24"/>
-          <w:szCs w:val="24"/>
-        </w:rPr>
-      </w:pPr>
-    </w:p>
-    <w:p>
-      <w:pPr>
-        <w:rPr>
-          <w:rFonts w:ascii="Times New Roman" w:hAnsi="Times New Roman"/>
-          <w:color w:val="000000" w:themeColor="text1"/>
-          <w:sz w:val="24"/>
-          <w:szCs w:val="24"/>
-        </w:rPr>
-      </w:pPr>
-    </w:p>
-    <w:p>
-      <w:pPr>
-        <w:rPr>
-          <w:rFonts w:ascii="Times New Roman" w:hAnsi="Times New Roman"/>
-          <w:color w:val="000000" w:themeColor="text1"/>
-          <w:sz w:val="24"/>
-          <w:szCs w:val="24"/>
-        </w:rPr>
-      </w:pPr>
-    </w:p>
-    <w:p>
-      <w:pPr>
         <w:keepNext/>
       </w:pPr>
       <w:r>
         <w:rPr>
           <w:noProof/>
-          <w:lang w:val="vi-VN" w:eastAsia="vi-VN"/>
         </w:rPr>
         <w:drawing>
           <wp:inline distT="0" distB="0" distL="0" distR="0">
@@ -3513,9 +3163,7 @@
     </w:p>
     <w:p>
       <w:pPr>
-        <w:pStyle w:val="Caption"/>
         <w:rPr>
-          <w:rFonts w:ascii="Times New Roman" w:hAnsi="Times New Roman"/>
           <w:color w:val="000000" w:themeColor="text1"/>
           <w:sz w:val="24"/>
           <w:szCs w:val="24"/>
@@ -3537,9 +3185,35 @@
       </w:r>
     </w:p>
     <w:p>
-      <w:pPr>
+      <w:r>
+        <w:t>Button Thoat: thoát ra 1 bậc, trở về màn hình mục lục.</w:t>
+      </w:r>
+    </w:p>
+    <w:p>
+      <w:r>
+        <w:t>Button Lamlai: khi làm sai muốn làm lại từ đầu .</w:t>
+      </w:r>
+    </w:p>
+    <w:p>
+      <w:r>
+        <w:lastRenderedPageBreak/>
+        <w:t>Button KT: kiểm tra kết tính đúng sai của kết quả. Nếu sai, chữ số sai sẽ bị tô màu đỏ.  Đáp án sẽ được viết phía dưới. Nếu đúng sẽ ra bảng thong báo chúc mừng.</w:t>
+      </w:r>
+    </w:p>
+    <w:p>
+      <w:r>
+        <w:t>Button Trogiup: click vào sẽ hiện ra 1 chữ số.</w:t>
+      </w:r>
+    </w:p>
+    <w:p>
+      <w:r>
+        <w:t>Button Baikhac: đổi bài khác.</w:t>
+      </w:r>
+    </w:p>
+    <w:p>
+      <w:pPr>
+        <w:ind w:left="1080" w:hanging="1080"/>
         <w:rPr>
-          <w:rFonts w:ascii="Times New Roman" w:hAnsi="Times New Roman"/>
           <w:color w:val="000000" w:themeColor="text1"/>
           <w:sz w:val="24"/>
           <w:szCs w:val="24"/>
@@ -3547,14 +3221,20 @@
       </w:pPr>
     </w:p>
     <w:p>
-      <w:pPr>
-        <w:pStyle w:val="ListParagraph"/>
-        <w:numPr>
-          <w:ilvl w:val="0"/>
-          <w:numId w:val="39"/>
-        </w:numPr>
+      <w:r>
+        <w:t xml:space="preserve">Khi làm được 5 lần sẽ xuất hiện </w:t>
+      </w:r>
+      <w:r>
+        <w:t>thông</w:t>
+      </w:r>
+      <w:r>
+        <w:t xml:space="preserve"> báo (trong Phần mềm nhóm mình nên có phần này) :</w:t>
+      </w:r>
+    </w:p>
+    <w:p>
+      <w:pPr>
+        <w:ind w:left="3240" w:hanging="1080"/>
         <w:rPr>
-          <w:rFonts w:ascii="Times New Roman" w:hAnsi="Times New Roman"/>
           <w:color w:val="000000" w:themeColor="text1"/>
           <w:sz w:val="24"/>
           <w:szCs w:val="24"/>
@@ -3562,192 +3242,10 @@
       </w:pPr>
       <w:r>
         <w:rPr>
-          <w:rFonts w:ascii="Times New Roman" w:hAnsi="Times New Roman"/>
-          <w:color w:val="000000" w:themeColor="text1"/>
-          <w:sz w:val="24"/>
-          <w:szCs w:val="24"/>
-        </w:rPr>
-        <w:t>Button Thoat: thoát ra 1 bậc, trở về màn hình mục lục.</w:t>
-      </w:r>
-    </w:p>
-    <w:p>
-      <w:pPr>
-        <w:pStyle w:val="ListParagraph"/>
-        <w:numPr>
-          <w:ilvl w:val="0"/>
-          <w:numId w:val="39"/>
-        </w:numPr>
-        <w:rPr>
-          <w:rFonts w:ascii="Times New Roman" w:hAnsi="Times New Roman"/>
-          <w:color w:val="000000" w:themeColor="text1"/>
-          <w:sz w:val="24"/>
-          <w:szCs w:val="24"/>
-        </w:rPr>
-      </w:pPr>
-      <w:r>
-        <w:rPr>
-          <w:rFonts w:ascii="Times New Roman" w:hAnsi="Times New Roman"/>
-          <w:color w:val="000000" w:themeColor="text1"/>
-          <w:sz w:val="24"/>
-          <w:szCs w:val="24"/>
-        </w:rPr>
-        <w:t>Button Lamlai: khi làm sai muốn làm lại từ đầu .</w:t>
-      </w:r>
-    </w:p>
-    <w:p>
-      <w:pPr>
-        <w:pStyle w:val="ListParagraph"/>
-        <w:numPr>
-          <w:ilvl w:val="0"/>
-          <w:numId w:val="39"/>
-        </w:numPr>
-        <w:rPr>
-          <w:rFonts w:ascii="Times New Roman" w:hAnsi="Times New Roman"/>
-          <w:color w:val="000000" w:themeColor="text1"/>
-          <w:sz w:val="24"/>
-          <w:szCs w:val="24"/>
-        </w:rPr>
-      </w:pPr>
-      <w:r>
-        <w:rPr>
-          <w:rFonts w:ascii="Times New Roman" w:hAnsi="Times New Roman"/>
-          <w:color w:val="000000" w:themeColor="text1"/>
-          <w:sz w:val="24"/>
-          <w:szCs w:val="24"/>
-        </w:rPr>
-        <w:t>Button KT: kiểm tra kết tính đúng sai của kết quả. Nếu sai, chữ số sai sẽ bị tô màu đỏ.  Đáp án sẽ được viết phía dưới. Nếu đúng sẽ ra bảng thong báo chúc mừng.</w:t>
-      </w:r>
-    </w:p>
-    <w:p>
-      <w:pPr>
-        <w:pStyle w:val="ListParagraph"/>
-        <w:numPr>
-          <w:ilvl w:val="0"/>
-          <w:numId w:val="39"/>
-        </w:numPr>
-        <w:rPr>
-          <w:rFonts w:ascii="Times New Roman" w:hAnsi="Times New Roman"/>
-          <w:color w:val="000000" w:themeColor="text1"/>
-          <w:sz w:val="24"/>
-          <w:szCs w:val="24"/>
-        </w:rPr>
-      </w:pPr>
-      <w:r>
-        <w:rPr>
-          <w:rFonts w:ascii="Times New Roman" w:hAnsi="Times New Roman"/>
-          <w:color w:val="000000" w:themeColor="text1"/>
-          <w:sz w:val="24"/>
-          <w:szCs w:val="24"/>
-        </w:rPr>
-        <w:t>Button Trogiup: click vào sẽ hiện ra 1 chữ số.</w:t>
-      </w:r>
-    </w:p>
-    <w:p>
-      <w:pPr>
-        <w:pStyle w:val="ListParagraph"/>
-        <w:numPr>
-          <w:ilvl w:val="0"/>
-          <w:numId w:val="39"/>
-        </w:numPr>
-        <w:rPr>
-          <w:rFonts w:ascii="Times New Roman" w:hAnsi="Times New Roman"/>
-          <w:color w:val="000000" w:themeColor="text1"/>
-          <w:sz w:val="24"/>
-          <w:szCs w:val="24"/>
-        </w:rPr>
-      </w:pPr>
-      <w:r>
-        <w:rPr>
-          <w:rFonts w:ascii="Times New Roman" w:hAnsi="Times New Roman"/>
-          <w:color w:val="000000" w:themeColor="text1"/>
-          <w:sz w:val="24"/>
-          <w:szCs w:val="24"/>
-        </w:rPr>
-        <w:t>Button Baikhac: đổi bài khác.</w:t>
-      </w:r>
-    </w:p>
-    <w:p>
-      <w:pPr>
-        <w:ind w:left="1080" w:hanging="1080"/>
-        <w:rPr>
-          <w:rFonts w:ascii="Times New Roman" w:hAnsi="Times New Roman"/>
-          <w:color w:val="000000" w:themeColor="text1"/>
-          <w:sz w:val="24"/>
-          <w:szCs w:val="24"/>
-        </w:rPr>
-      </w:pPr>
-    </w:p>
-    <w:p>
-      <w:pPr>
-        <w:pStyle w:val="ListParagraph"/>
-        <w:numPr>
-          <w:ilvl w:val="0"/>
-          <w:numId w:val="39"/>
-        </w:numPr>
-        <w:rPr>
-          <w:rFonts w:ascii="Times New Roman" w:hAnsi="Times New Roman"/>
-          <w:color w:val="000000" w:themeColor="text1"/>
-          <w:sz w:val="24"/>
-          <w:szCs w:val="24"/>
-        </w:rPr>
-      </w:pPr>
-      <w:r>
-        <w:rPr>
-          <w:rFonts w:ascii="Times New Roman" w:hAnsi="Times New Roman"/>
-          <w:color w:val="000000" w:themeColor="text1"/>
-          <w:sz w:val="24"/>
-          <w:szCs w:val="24"/>
-        </w:rPr>
-        <w:t xml:space="preserve">Khi làm được 5 lần sẽ xuất hiện </w:t>
-      </w:r>
-      <w:r>
-        <w:rPr>
-          <w:rFonts w:ascii="Times New Roman" w:hAnsi="Times New Roman"/>
-          <w:color w:val="000000" w:themeColor="text1"/>
-          <w:sz w:val="24"/>
-          <w:szCs w:val="24"/>
-        </w:rPr>
-        <w:t>thông</w:t>
-      </w:r>
-      <w:r>
-        <w:rPr>
-          <w:rFonts w:ascii="Times New Roman" w:hAnsi="Times New Roman"/>
-          <w:color w:val="000000" w:themeColor="text1"/>
-          <w:sz w:val="24"/>
-          <w:szCs w:val="24"/>
-        </w:rPr>
-        <w:t xml:space="preserve"> báo (trong Phần mềm nhóm mình nên có phần này) :</w:t>
-      </w:r>
-    </w:p>
-    <w:p>
-      <w:pPr>
-        <w:ind w:left="1080" w:hanging="1080"/>
-        <w:rPr>
-          <w:rFonts w:ascii="Times New Roman" w:hAnsi="Times New Roman"/>
-          <w:color w:val="000000" w:themeColor="text1"/>
-          <w:sz w:val="24"/>
-          <w:szCs w:val="24"/>
-        </w:rPr>
-      </w:pPr>
-    </w:p>
-    <w:p>
-      <w:pPr>
-        <w:ind w:left="3240" w:hanging="1080"/>
-        <w:rPr>
-          <w:rFonts w:ascii="Times New Roman" w:hAnsi="Times New Roman"/>
-          <w:color w:val="000000" w:themeColor="text1"/>
-          <w:sz w:val="24"/>
-          <w:szCs w:val="24"/>
-        </w:rPr>
-      </w:pPr>
-      <w:r>
-        <w:rPr>
-          <w:rFonts w:ascii="Times New Roman" w:hAnsi="Times New Roman"/>
           <w:noProof/>
           <w:color w:val="000000" w:themeColor="text1"/>
           <w:sz w:val="24"/>
           <w:szCs w:val="24"/>
-          <w:lang w:val="vi-VN" w:eastAsia="vi-VN"/>
         </w:rPr>
         <w:drawing>
           <wp:inline distT="0" distB="0" distL="0" distR="0">
@@ -3797,9 +3295,30 @@
       </w:r>
     </w:p>
     <w:p>
+      <w:r>
+        <w:t xml:space="preserve">Có : </w:t>
+      </w:r>
+      <w:r>
+        <w:t>tiếp</w:t>
+      </w:r>
+      <w:r>
+        <w:t xml:space="preserve"> </w:t>
+      </w:r>
+      <w:r>
+        <w:t>tục</w:t>
+      </w:r>
+      <w:r>
+        <w:t xml:space="preserve"> làm dạng này .</w:t>
+      </w:r>
+    </w:p>
+    <w:p>
+      <w:r>
+        <w:t>Không: đổi sang trừ 2 số có 4 chữ số.(có thể 3 chữ số)</w:t>
+      </w:r>
+    </w:p>
+    <w:p>
       <w:pPr>
         <w:rPr>
-          <w:rFonts w:ascii="Times New Roman" w:hAnsi="Times New Roman"/>
           <w:color w:val="000000" w:themeColor="text1"/>
           <w:sz w:val="24"/>
           <w:szCs w:val="24"/>
@@ -3807,10 +3326,18 @@
       </w:pPr>
     </w:p>
     <w:p>
-      <w:pPr>
-        <w:ind w:firstLine="720"/>
+      <w:r>
+        <w:t>Sau khi làm được 5 lần như trên sẽ có bảng thông báo tương tự,nếu “Có” làm tiếp dạng bài , nếu “Không” chuyển sang dạng bài + - 3 số :</w:t>
+      </w:r>
+    </w:p>
+    <w:p>
+      <w:r>
+        <w:t>Nếu lặp lại mà “Không” sẽ làm dạng bài + - 2-3-4  số có n chữ số(&lt;=4).</w:t>
+      </w:r>
+    </w:p>
+    <w:p>
+      <w:pPr>
         <w:rPr>
-          <w:rFonts w:ascii="Times New Roman" w:hAnsi="Times New Roman"/>
           <w:color w:val="000000" w:themeColor="text1"/>
           <w:sz w:val="24"/>
           <w:szCs w:val="24"/>
@@ -3818,136 +3345,10 @@
       </w:pPr>
       <w:r>
         <w:rPr>
-          <w:rFonts w:ascii="Times New Roman" w:hAnsi="Times New Roman"/>
-          <w:color w:val="000000" w:themeColor="text1"/>
-          <w:sz w:val="24"/>
-          <w:szCs w:val="24"/>
-        </w:rPr>
-        <w:t xml:space="preserve">Có : </w:t>
-      </w:r>
-      <w:r>
-        <w:rPr>
-          <w:rFonts w:ascii="Times New Roman" w:hAnsi="Times New Roman"/>
-          <w:color w:val="000000" w:themeColor="text1"/>
-          <w:sz w:val="24"/>
-          <w:szCs w:val="24"/>
-        </w:rPr>
-        <w:t>tiếp</w:t>
-      </w:r>
-      <w:r>
-        <w:rPr>
-          <w:rFonts w:ascii="Times New Roman" w:hAnsi="Times New Roman"/>
-          <w:color w:val="000000" w:themeColor="text1"/>
-          <w:sz w:val="24"/>
-          <w:szCs w:val="24"/>
-        </w:rPr>
-        <w:t xml:space="preserve"> </w:t>
-      </w:r>
-      <w:r>
-        <w:rPr>
-          <w:rFonts w:ascii="Times New Roman" w:hAnsi="Times New Roman"/>
-          <w:color w:val="000000" w:themeColor="text1"/>
-          <w:sz w:val="24"/>
-          <w:szCs w:val="24"/>
-        </w:rPr>
-        <w:t>tục</w:t>
-      </w:r>
-      <w:r>
-        <w:rPr>
-          <w:rFonts w:ascii="Times New Roman" w:hAnsi="Times New Roman"/>
-          <w:color w:val="000000" w:themeColor="text1"/>
-          <w:sz w:val="24"/>
-          <w:szCs w:val="24"/>
-        </w:rPr>
-        <w:t xml:space="preserve"> làm dạng này .</w:t>
-      </w:r>
-    </w:p>
-    <w:p>
-      <w:pPr>
-        <w:ind w:firstLine="720"/>
-        <w:rPr>
-          <w:rFonts w:ascii="Times New Roman" w:hAnsi="Times New Roman"/>
-          <w:color w:val="000000" w:themeColor="text1"/>
-          <w:sz w:val="24"/>
-          <w:szCs w:val="24"/>
-        </w:rPr>
-      </w:pPr>
-      <w:r>
-        <w:rPr>
-          <w:rFonts w:ascii="Times New Roman" w:hAnsi="Times New Roman"/>
-          <w:color w:val="000000" w:themeColor="text1"/>
-          <w:sz w:val="24"/>
-          <w:szCs w:val="24"/>
-        </w:rPr>
-        <w:t>Không: đổi sang trừ 2 số có 4 chữ số.(có thể 3 chữ số)</w:t>
-      </w:r>
-    </w:p>
-    <w:p>
-      <w:pPr>
-        <w:pStyle w:val="ListParagraph"/>
-        <w:numPr>
-          <w:ilvl w:val="0"/>
-          <w:numId w:val="39"/>
-        </w:numPr>
-        <w:rPr>
-          <w:rFonts w:ascii="Times New Roman" w:hAnsi="Times New Roman"/>
-          <w:color w:val="000000" w:themeColor="text1"/>
-          <w:sz w:val="24"/>
-          <w:szCs w:val="24"/>
-        </w:rPr>
-      </w:pPr>
-      <w:r>
-        <w:rPr>
-          <w:rFonts w:ascii="Times New Roman" w:hAnsi="Times New Roman"/>
-          <w:color w:val="000000" w:themeColor="text1"/>
-          <w:sz w:val="24"/>
-          <w:szCs w:val="24"/>
-        </w:rPr>
-        <w:t>Sau khi làm được 5 lần như trên sẽ có bảng thông báo tương tự,nếu “Có” làm tiếp dạng bài , nếu “Không” chuyển sang dạng bài + - 3 số :</w:t>
-      </w:r>
-    </w:p>
-    <w:p>
-      <w:pPr>
-        <w:rPr>
-          <w:rFonts w:ascii="Times New Roman" w:hAnsi="Times New Roman"/>
-          <w:color w:val="000000" w:themeColor="text1"/>
-          <w:sz w:val="24"/>
-          <w:szCs w:val="24"/>
-        </w:rPr>
-      </w:pPr>
-    </w:p>
-    <w:p>
-      <w:r>
-        <w:t>Nếu lặp lại mà “Không” sẽ làm dạng bài + - 2-3-4  số có n chữ số(&lt;=4).</w:t>
-      </w:r>
-    </w:p>
-    <w:p>
-      <w:pPr>
-        <w:rPr>
-          <w:rFonts w:ascii="Times New Roman" w:hAnsi="Times New Roman"/>
-          <w:color w:val="000000" w:themeColor="text1"/>
-          <w:sz w:val="24"/>
-          <w:szCs w:val="24"/>
-        </w:rPr>
-      </w:pPr>
-    </w:p>
-    <w:p>
-      <w:pPr>
-        <w:rPr>
-          <w:rFonts w:ascii="Times New Roman" w:hAnsi="Times New Roman"/>
-          <w:color w:val="000000" w:themeColor="text1"/>
-          <w:sz w:val="24"/>
-          <w:szCs w:val="24"/>
-        </w:rPr>
-      </w:pPr>
-      <w:r>
-        <w:rPr>
-          <w:rFonts w:ascii="Times New Roman" w:hAnsi="Times New Roman"/>
           <w:noProof/>
           <w:color w:val="000000" w:themeColor="text1"/>
           <w:sz w:val="24"/>
           <w:szCs w:val="24"/>
-          <w:lang w:val="vi-VN" w:eastAsia="vi-VN"/>
         </w:rPr>
         <w:drawing>
           <wp:inline distT="0" distB="0" distL="0" distR="0">
@@ -3997,9 +3398,13 @@
       </w:r>
     </w:p>
     <w:p>
+      <w:r>
+        <w:t>Tương tự những mục khác:</w:t>
+      </w:r>
+    </w:p>
+    <w:p>
       <w:pPr>
         <w:rPr>
-          <w:rFonts w:ascii="Times New Roman" w:hAnsi="Times New Roman"/>
           <w:color w:val="000000" w:themeColor="text1"/>
           <w:sz w:val="24"/>
           <w:szCs w:val="24"/>
@@ -4009,60 +3414,28 @@
     <w:p>
       <w:pPr>
         <w:rPr>
-          <w:rFonts w:ascii="Times New Roman" w:hAnsi="Times New Roman"/>
           <w:color w:val="000000" w:themeColor="text1"/>
           <w:sz w:val="24"/>
           <w:szCs w:val="24"/>
         </w:rPr>
       </w:pPr>
-      <w:r>
+    </w:p>
+    <w:p>
+      <w:pPr>
         <w:rPr>
-          <w:rFonts w:ascii="Times New Roman" w:hAnsi="Times New Roman"/>
           <w:color w:val="000000" w:themeColor="text1"/>
           <w:sz w:val="24"/>
           <w:szCs w:val="24"/>
         </w:rPr>
-        <w:t>Tương tự những mục khác:</w:t>
-      </w:r>
-    </w:p>
-    <w:p>
-      <w:pPr>
+      </w:pPr>
+      <w:r>
         <w:rPr>
-          <w:rFonts w:ascii="Times New Roman" w:hAnsi="Times New Roman"/>
+          <w:noProof/>
           <w:color w:val="000000" w:themeColor="text1"/>
           <w:sz w:val="24"/>
           <w:szCs w:val="24"/>
         </w:rPr>
-      </w:pPr>
-    </w:p>
-    <w:p>
-      <w:pPr>
-        <w:rPr>
-          <w:rFonts w:ascii="Times New Roman" w:hAnsi="Times New Roman"/>
-          <w:color w:val="000000" w:themeColor="text1"/>
-          <w:sz w:val="24"/>
-          <w:szCs w:val="24"/>
-        </w:rPr>
-      </w:pPr>
-    </w:p>
-    <w:p>
-      <w:pPr>
-        <w:rPr>
-          <w:rFonts w:ascii="Times New Roman" w:hAnsi="Times New Roman"/>
-          <w:color w:val="000000" w:themeColor="text1"/>
-          <w:sz w:val="24"/>
-          <w:szCs w:val="24"/>
-        </w:rPr>
-      </w:pPr>
-      <w:r>
-        <w:rPr>
-          <w:rFonts w:ascii="Times New Roman" w:hAnsi="Times New Roman"/>
-          <w:noProof/>
-          <w:color w:val="000000" w:themeColor="text1"/>
-          <w:sz w:val="24"/>
-          <w:szCs w:val="24"/>
-          <w:lang w:val="vi-VN" w:eastAsia="vi-VN"/>
-        </w:rPr>
+        <w:lastRenderedPageBreak/>
         <w:drawing>
           <wp:inline distT="0" distB="0" distL="0" distR="0">
             <wp:extent cx="4744720" cy="3450590"/>
@@ -4112,34 +3485,12 @@
     </w:p>
     <w:p>
       <w:pPr>
-        <w:rPr>
-          <w:rFonts w:ascii="Times New Roman" w:hAnsi="Times New Roman"/>
-          <w:color w:val="000000" w:themeColor="text1"/>
-          <w:sz w:val="24"/>
-          <w:szCs w:val="24"/>
-        </w:rPr>
-      </w:pPr>
-    </w:p>
-    <w:p>
-      <w:pPr>
-        <w:rPr>
-          <w:rFonts w:ascii="Times New Roman" w:hAnsi="Times New Roman"/>
-          <w:color w:val="000000" w:themeColor="text1"/>
-          <w:sz w:val="24"/>
-          <w:szCs w:val="24"/>
-        </w:rPr>
-      </w:pPr>
-    </w:p>
-    <w:p>
-      <w:pPr>
         <w:keepNext/>
       </w:pPr>
       <w:r>
         <w:rPr>
           <w:noProof/>
-          <w:lang w:val="vi-VN" w:eastAsia="vi-VN"/>
         </w:rPr>
-        <w:lastRenderedPageBreak/>
         <w:drawing>
           <wp:inline distT="0" distB="0" distL="0" distR="0">
             <wp:extent cx="4744720" cy="3450590"/>
@@ -4189,9 +3540,7 @@
     </w:p>
     <w:p>
       <w:pPr>
-        <w:pStyle w:val="Caption"/>
         <w:rPr>
-          <w:rFonts w:ascii="Times New Roman" w:hAnsi="Times New Roman"/>
           <w:color w:val="000000" w:themeColor="text1"/>
           <w:sz w:val="24"/>
           <w:szCs w:val="24"/>
@@ -4217,53 +3566,13 @@
     </w:p>
     <w:p>
       <w:pPr>
-        <w:rPr>
-          <w:rFonts w:ascii="Times New Roman" w:hAnsi="Times New Roman"/>
-          <w:color w:val="000000" w:themeColor="text1"/>
-          <w:sz w:val="24"/>
-          <w:szCs w:val="24"/>
-        </w:rPr>
-      </w:pPr>
-    </w:p>
-    <w:p>
-      <w:pPr>
-        <w:rPr>
-          <w:rFonts w:ascii="Times New Roman" w:hAnsi="Times New Roman"/>
-          <w:color w:val="000000" w:themeColor="text1"/>
-          <w:sz w:val="24"/>
-          <w:szCs w:val="24"/>
-        </w:rPr>
-      </w:pPr>
-    </w:p>
-    <w:p>
-      <w:pPr>
-        <w:rPr>
-          <w:rFonts w:ascii="Times New Roman" w:hAnsi="Times New Roman"/>
-          <w:color w:val="000000" w:themeColor="text1"/>
-          <w:sz w:val="24"/>
-          <w:szCs w:val="24"/>
-        </w:rPr>
-      </w:pPr>
-    </w:p>
-    <w:p>
-      <w:pPr>
-        <w:rPr>
-          <w:rFonts w:ascii="Times New Roman" w:hAnsi="Times New Roman"/>
-          <w:color w:val="000000" w:themeColor="text1"/>
-          <w:sz w:val="24"/>
-          <w:szCs w:val="24"/>
-        </w:rPr>
-      </w:pPr>
-    </w:p>
-    <w:p>
-      <w:pPr>
         <w:keepNext/>
       </w:pPr>
       <w:r>
         <w:rPr>
           <w:noProof/>
-          <w:lang w:val="vi-VN" w:eastAsia="vi-VN"/>
         </w:rPr>
+        <w:lastRenderedPageBreak/>
         <w:drawing>
           <wp:inline distT="0" distB="0" distL="0" distR="0">
             <wp:extent cx="4744720" cy="3450590"/>
@@ -4313,9 +3622,7 @@
     </w:p>
     <w:p>
       <w:pPr>
-        <w:pStyle w:val="Caption"/>
         <w:rPr>
-          <w:rFonts w:ascii="Times New Roman" w:hAnsi="Times New Roman"/>
           <w:color w:val="000000" w:themeColor="text1"/>
           <w:sz w:val="24"/>
           <w:szCs w:val="24"/>
@@ -4340,78 +3647,29 @@
       </w:r>
     </w:p>
     <w:p>
+      <w:r>
+        <w:t>Button Doc: đọc số.</w:t>
+      </w:r>
+    </w:p>
+    <w:p>
+      <w:r>
+        <w:t>Sau 5 lần sẽ có bảng thông báo(như trường hợp đã nói ở trên).Nếu”Không” chuyển sang phần đọc số.</w:t>
+      </w:r>
+    </w:p>
+    <w:p>
       <w:pPr>
         <w:rPr>
-          <w:rFonts w:ascii="Times New Roman" w:hAnsi="Times New Roman"/>
           <w:color w:val="000000" w:themeColor="text1"/>
           <w:sz w:val="24"/>
           <w:szCs w:val="24"/>
         </w:rPr>
       </w:pPr>
-    </w:p>
-    <w:p>
-      <w:r>
-        <w:t>Button Doc: đọc số.</w:t>
-      </w:r>
-    </w:p>
-    <w:p>
-      <w:pPr>
+      <w:r>
         <w:rPr>
-          <w:rFonts w:ascii="Times New Roman" w:hAnsi="Times New Roman"/>
-          <w:color w:val="000000" w:themeColor="text1"/>
-          <w:sz w:val="24"/>
-          <w:szCs w:val="24"/>
-        </w:rPr>
-      </w:pPr>
-    </w:p>
-    <w:p>
-      <w:pPr>
-        <w:ind w:firstLine="360"/>
-        <w:rPr>
-          <w:rFonts w:ascii="Times New Roman" w:hAnsi="Times New Roman"/>
-          <w:color w:val="000000" w:themeColor="text1"/>
-          <w:sz w:val="24"/>
-          <w:szCs w:val="24"/>
-        </w:rPr>
-      </w:pPr>
-      <w:r>
-        <w:rPr>
-          <w:rFonts w:ascii="Times New Roman" w:hAnsi="Times New Roman"/>
-          <w:color w:val="000000" w:themeColor="text1"/>
-          <w:sz w:val="24"/>
-          <w:szCs w:val="24"/>
-        </w:rPr>
-        <w:lastRenderedPageBreak/>
-        <w:t>Sau 5 lần sẽ có bảng thông báo(như trường hợp đã nói ở trên).Nếu”Không” chuyển sang phần đọc số.</w:t>
-      </w:r>
-    </w:p>
-    <w:p>
-      <w:pPr>
-        <w:rPr>
-          <w:rFonts w:ascii="Times New Roman" w:hAnsi="Times New Roman"/>
-          <w:color w:val="000000" w:themeColor="text1"/>
-          <w:sz w:val="24"/>
-          <w:szCs w:val="24"/>
-        </w:rPr>
-      </w:pPr>
-    </w:p>
-    <w:p>
-      <w:pPr>
-        <w:rPr>
-          <w:rFonts w:ascii="Times New Roman" w:hAnsi="Times New Roman"/>
-          <w:color w:val="000000" w:themeColor="text1"/>
-          <w:sz w:val="24"/>
-          <w:szCs w:val="24"/>
-        </w:rPr>
-      </w:pPr>
-      <w:r>
-        <w:rPr>
-          <w:rFonts w:ascii="Times New Roman" w:hAnsi="Times New Roman"/>
           <w:noProof/>
           <w:color w:val="000000" w:themeColor="text1"/>
           <w:sz w:val="24"/>
           <w:szCs w:val="24"/>
-          <w:lang w:val="vi-VN" w:eastAsia="vi-VN"/>
         </w:rPr>
         <w:drawing>
           <wp:inline distT="0" distB="0" distL="0" distR="0">
@@ -4461,62 +3719,26 @@
       </w:r>
     </w:p>
     <w:p>
+      <w:r>
+        <w:t>Lặp lần kế:</w:t>
+      </w:r>
+    </w:p>
+    <w:p>
       <w:pPr>
         <w:rPr>
-          <w:rFonts w:ascii="Times New Roman" w:hAnsi="Times New Roman"/>
           <w:color w:val="000000" w:themeColor="text1"/>
           <w:sz w:val="24"/>
           <w:szCs w:val="24"/>
         </w:rPr>
       </w:pPr>
-    </w:p>
-    <w:p>
-      <w:pPr>
+      <w:r>
         <w:rPr>
-          <w:rFonts w:ascii="Times New Roman" w:hAnsi="Times New Roman"/>
+          <w:noProof/>
           <w:color w:val="000000" w:themeColor="text1"/>
           <w:sz w:val="24"/>
           <w:szCs w:val="24"/>
         </w:rPr>
-      </w:pPr>
-      <w:r>
-        <w:rPr>
-          <w:rFonts w:ascii="Times New Roman" w:hAnsi="Times New Roman"/>
-          <w:color w:val="000000" w:themeColor="text1"/>
-          <w:sz w:val="24"/>
-          <w:szCs w:val="24"/>
-        </w:rPr>
-        <w:t>Lặp lần kế:</w:t>
-      </w:r>
-    </w:p>
-    <w:p>
-      <w:pPr>
-        <w:rPr>
-          <w:rFonts w:ascii="Times New Roman" w:hAnsi="Times New Roman"/>
-          <w:color w:val="000000" w:themeColor="text1"/>
-          <w:sz w:val="24"/>
-          <w:szCs w:val="24"/>
-        </w:rPr>
-      </w:pPr>
-    </w:p>
-    <w:p>
-      <w:pPr>
-        <w:rPr>
-          <w:rFonts w:ascii="Times New Roman" w:hAnsi="Times New Roman"/>
-          <w:color w:val="000000" w:themeColor="text1"/>
-          <w:sz w:val="24"/>
-          <w:szCs w:val="24"/>
-        </w:rPr>
-      </w:pPr>
-      <w:r>
-        <w:rPr>
-          <w:rFonts w:ascii="Times New Roman" w:hAnsi="Times New Roman"/>
-          <w:noProof/>
-          <w:color w:val="000000" w:themeColor="text1"/>
-          <w:sz w:val="24"/>
-          <w:szCs w:val="24"/>
-          <w:lang w:val="vi-VN" w:eastAsia="vi-VN"/>
-        </w:rPr>
+        <w:lastRenderedPageBreak/>
         <w:drawing>
           <wp:inline distT="0" distB="0" distL="0" distR="0">
             <wp:extent cx="4934585" cy="3580130"/>
@@ -4565,63 +3787,25 @@
       </w:r>
     </w:p>
     <w:p>
+      <w:r>
+        <w:t>Lặp tiếp:</w:t>
+      </w:r>
+    </w:p>
+    <w:p>
       <w:pPr>
         <w:rPr>
-          <w:rFonts w:ascii="Times New Roman" w:hAnsi="Times New Roman"/>
           <w:color w:val="000000" w:themeColor="text1"/>
           <w:sz w:val="24"/>
           <w:szCs w:val="24"/>
         </w:rPr>
       </w:pPr>
-    </w:p>
-    <w:p>
-      <w:pPr>
+      <w:r>
         <w:rPr>
-          <w:rFonts w:ascii="Times New Roman" w:hAnsi="Times New Roman"/>
+          <w:noProof/>
           <w:color w:val="000000" w:themeColor="text1"/>
           <w:sz w:val="24"/>
           <w:szCs w:val="24"/>
         </w:rPr>
-      </w:pPr>
-      <w:r>
-        <w:rPr>
-          <w:rFonts w:ascii="Times New Roman" w:hAnsi="Times New Roman"/>
-          <w:color w:val="000000" w:themeColor="text1"/>
-          <w:sz w:val="24"/>
-          <w:szCs w:val="24"/>
-        </w:rPr>
-        <w:t>Lặp tiếp:</w:t>
-      </w:r>
-    </w:p>
-    <w:p>
-      <w:pPr>
-        <w:rPr>
-          <w:rFonts w:ascii="Times New Roman" w:hAnsi="Times New Roman"/>
-          <w:color w:val="000000" w:themeColor="text1"/>
-          <w:sz w:val="24"/>
-          <w:szCs w:val="24"/>
-        </w:rPr>
-      </w:pPr>
-    </w:p>
-    <w:p>
-      <w:pPr>
-        <w:rPr>
-          <w:rFonts w:ascii="Times New Roman" w:hAnsi="Times New Roman"/>
-          <w:color w:val="000000" w:themeColor="text1"/>
-          <w:sz w:val="24"/>
-          <w:szCs w:val="24"/>
-        </w:rPr>
-      </w:pPr>
-      <w:r>
-        <w:rPr>
-          <w:rFonts w:ascii="Times New Roman" w:hAnsi="Times New Roman"/>
-          <w:noProof/>
-          <w:color w:val="000000" w:themeColor="text1"/>
-          <w:sz w:val="24"/>
-          <w:szCs w:val="24"/>
-          <w:lang w:val="vi-VN" w:eastAsia="vi-VN"/>
-        </w:rPr>
-        <w:lastRenderedPageBreak/>
         <w:drawing>
           <wp:inline distT="0" distB="0" distL="0" distR="0">
             <wp:extent cx="4934585" cy="3580130"/>
@@ -4670,379 +3854,112 @@
       </w:r>
     </w:p>
     <w:p>
-      <w:pPr>
-        <w:rPr>
-          <w:rFonts w:ascii="Times New Roman" w:hAnsi="Times New Roman"/>
-          <w:color w:val="000000" w:themeColor="text1"/>
-          <w:sz w:val="24"/>
-          <w:szCs w:val="24"/>
-        </w:rPr>
-      </w:pPr>
+      <w:r>
+        <w:t>Mục Ôn tập HK1: là tổn hợp tất cả những mục nằm trên cầu vòng.</w:t>
+      </w:r>
     </w:p>
     <w:p>
-      <w:pPr>
-        <w:rPr>
-          <w:rFonts w:ascii="Times New Roman" w:hAnsi="Times New Roman"/>
-          <w:color w:val="000000" w:themeColor="text1"/>
-          <w:sz w:val="24"/>
-          <w:szCs w:val="24"/>
-        </w:rPr>
-      </w:pPr>
-      <w:r>
-        <w:rPr>
-          <w:rFonts w:ascii="Times New Roman" w:hAnsi="Times New Roman"/>
-          <w:color w:val="000000" w:themeColor="text1"/>
-          <w:sz w:val="24"/>
-          <w:szCs w:val="24"/>
-        </w:rPr>
-        <w:t>Mục Ôn tập HK1: là tổn hợp tất cả những mục nằm trên cầu vòng.</w:t>
+      <w:r>
+        <w:t>Mục Ôn tập HK2: là tổn hợp tất cả những mục ko nằm trên cầu vòng.(trừ 2 mục làm quen)</w:t>
       </w:r>
     </w:p>
     <w:p>
       <w:pPr>
-        <w:rPr>
-          <w:rFonts w:ascii="Times New Roman" w:hAnsi="Times New Roman"/>
-          <w:color w:val="000000" w:themeColor="text1"/>
-          <w:sz w:val="24"/>
-          <w:szCs w:val="24"/>
-        </w:rPr>
-      </w:pPr>
-      <w:r>
-        <w:rPr>
-          <w:rFonts w:ascii="Times New Roman" w:hAnsi="Times New Roman"/>
-          <w:color w:val="000000" w:themeColor="text1"/>
-          <w:sz w:val="24"/>
-          <w:szCs w:val="24"/>
-        </w:rPr>
-        <w:t>Mục Ôn tập HK2: là tổn hợp tất cả những mục ko nằm trên cầu vòng.(trừ 2 mục làm quen)</w:t>
+        <w:pStyle w:val="Heading2"/>
+      </w:pPr>
+      <w:bookmarkStart w:id="10" w:name="_Toc262981821"/>
+      <w:r>
+        <w:lastRenderedPageBreak/>
+        <w:t>Ưu điểm:</w:t>
+      </w:r>
+      <w:bookmarkEnd w:id="10"/>
+      <w:r>
+        <w:t xml:space="preserve"> </w:t>
       </w:r>
     </w:p>
     <w:p>
-      <w:pPr>
-        <w:rPr>
-          <w:rFonts w:ascii="Times New Roman" w:hAnsi="Times New Roman"/>
-          <w:color w:val="000000" w:themeColor="text1"/>
-          <w:sz w:val="24"/>
-          <w:szCs w:val="24"/>
-        </w:rPr>
-      </w:pPr>
+      <w:r>
+        <w:t>Phần mềm có giao diện đơn giản, dễ hiểu, gần gũi với học sinh(bảng đen)</w:t>
+      </w:r>
     </w:p>
     <w:p>
-      <w:pPr>
-        <w:pStyle w:val="Heading2"/>
-      </w:pPr>
-      <w:bookmarkStart w:id="10" w:name="_Toc259487839"/>
-      <w:r>
-        <w:t>Ưu điểm:</w:t>
-      </w:r>
-      <w:bookmarkEnd w:id="10"/>
-      <w:r>
-        <w:t xml:space="preserve"> </w:t>
+      <w:r>
+        <w:t>Màu sắc tạo sự thu hút</w:t>
       </w:r>
     </w:p>
     <w:p>
-      <w:pPr>
-        <w:pStyle w:val="ListParagraph"/>
-        <w:numPr>
-          <w:ilvl w:val="0"/>
-          <w:numId w:val="39"/>
-        </w:numPr>
-        <w:rPr>
-          <w:rFonts w:ascii="Times New Roman" w:hAnsi="Times New Roman"/>
-          <w:color w:val="000000" w:themeColor="text1"/>
-          <w:sz w:val="24"/>
-          <w:szCs w:val="24"/>
-        </w:rPr>
-      </w:pPr>
-      <w:r>
-        <w:rPr>
-          <w:rFonts w:ascii="Times New Roman" w:hAnsi="Times New Roman"/>
-          <w:color w:val="000000" w:themeColor="text1"/>
-          <w:sz w:val="24"/>
-          <w:szCs w:val="24"/>
-        </w:rPr>
-        <w:t>Phần mềm có giao diện đơn giản, dễ hiểu, gần gũi với học sinh(bảng đen)</w:t>
+      <w:r>
+        <w:t>Có hướng dẫn cho từng thao tác</w:t>
       </w:r>
     </w:p>
     <w:p>
-      <w:pPr>
-        <w:pStyle w:val="ListParagraph"/>
-        <w:numPr>
-          <w:ilvl w:val="0"/>
-          <w:numId w:val="39"/>
-        </w:numPr>
-        <w:rPr>
-          <w:rFonts w:ascii="Times New Roman" w:hAnsi="Times New Roman"/>
-          <w:color w:val="000000" w:themeColor="text1"/>
-          <w:sz w:val="24"/>
-          <w:szCs w:val="24"/>
-        </w:rPr>
-      </w:pPr>
-      <w:r>
-        <w:rPr>
-          <w:rFonts w:ascii="Times New Roman" w:hAnsi="Times New Roman"/>
-          <w:color w:val="000000" w:themeColor="text1"/>
-          <w:sz w:val="24"/>
-          <w:szCs w:val="24"/>
-        </w:rPr>
-        <w:t>Màu sắc tạo sự thu hút</w:t>
+      <w:r>
+        <w:t>Nội dung bao quát được hết lí thuyết</w:t>
       </w:r>
     </w:p>
     <w:p>
-      <w:pPr>
-        <w:pStyle w:val="ListParagraph"/>
-        <w:numPr>
-          <w:ilvl w:val="0"/>
-          <w:numId w:val="39"/>
-        </w:numPr>
-        <w:rPr>
-          <w:rFonts w:ascii="Times New Roman" w:hAnsi="Times New Roman"/>
-          <w:color w:val="000000" w:themeColor="text1"/>
-          <w:sz w:val="24"/>
-          <w:szCs w:val="24"/>
-        </w:rPr>
-      </w:pPr>
-      <w:r>
-        <w:rPr>
-          <w:rFonts w:ascii="Times New Roman" w:hAnsi="Times New Roman"/>
-          <w:color w:val="000000" w:themeColor="text1"/>
-          <w:sz w:val="24"/>
-          <w:szCs w:val="24"/>
-        </w:rPr>
-        <w:t>Có hướng dẫn cho từng thao tác</w:t>
+      <w:r>
+        <w:t>Có mục ôn tập cho từng học kì</w:t>
+      </w:r>
+      <w:r>
+        <w:tab/>
       </w:r>
     </w:p>
     <w:p>
       <w:pPr>
-        <w:pStyle w:val="ListParagraph"/>
-        <w:numPr>
-          <w:ilvl w:val="0"/>
-          <w:numId w:val="39"/>
-        </w:numPr>
-        <w:rPr>
-          <w:rFonts w:ascii="Times New Roman" w:hAnsi="Times New Roman"/>
-          <w:color w:val="000000" w:themeColor="text1"/>
-          <w:sz w:val="24"/>
-          <w:szCs w:val="24"/>
-        </w:rPr>
-      </w:pPr>
-      <w:r>
-        <w:rPr>
-          <w:rFonts w:ascii="Times New Roman" w:hAnsi="Times New Roman"/>
-          <w:color w:val="000000" w:themeColor="text1"/>
-          <w:sz w:val="24"/>
-          <w:szCs w:val="24"/>
-        </w:rPr>
-        <w:t>Nội dung bao quát được hết lí thuyết</w:t>
+        <w:pStyle w:val="Heading2"/>
+      </w:pPr>
+      <w:bookmarkStart w:id="11" w:name="_Toc262981822"/>
+      <w:r>
+        <w:t>Khuyết điểm:</w:t>
+      </w:r>
+      <w:bookmarkEnd w:id="11"/>
+      <w:r>
+        <w:t xml:space="preserve"> </w:t>
       </w:r>
     </w:p>
     <w:p>
-      <w:pPr>
-        <w:pStyle w:val="ListParagraph"/>
-        <w:numPr>
-          <w:ilvl w:val="0"/>
-          <w:numId w:val="39"/>
-        </w:numPr>
-        <w:rPr>
-          <w:rFonts w:ascii="Times New Roman" w:hAnsi="Times New Roman" w:cs="Times New Roman"/>
-          <w:color w:val="000000" w:themeColor="text1"/>
-          <w:sz w:val="24"/>
-          <w:szCs w:val="24"/>
-        </w:rPr>
-      </w:pPr>
-      <w:r>
-        <w:rPr>
-          <w:rFonts w:ascii="Times New Roman" w:hAnsi="Times New Roman"/>
-          <w:color w:val="000000" w:themeColor="text1"/>
-          <w:sz w:val="24"/>
-          <w:szCs w:val="24"/>
-        </w:rPr>
-        <w:t>Có mục ôn tập cho từng học kì</w:t>
-      </w:r>
-      <w:r>
-        <w:rPr>
-          <w:rFonts w:ascii="Times New Roman" w:hAnsi="Times New Roman" w:cs="Times New Roman"/>
-          <w:color w:val="000000" w:themeColor="text1"/>
-          <w:sz w:val="24"/>
-          <w:szCs w:val="24"/>
-        </w:rPr>
-        <w:tab/>
+      <w:r>
+        <w:t>Phần mềm không cung cấp đủ lí thuyết cho học sinh, tập trung nhiều vào bài tập.</w:t>
       </w:r>
     </w:p>
     <w:p>
-      <w:pPr>
-        <w:pStyle w:val="Heading2"/>
-      </w:pPr>
-      <w:bookmarkStart w:id="11" w:name="_Toc259487840"/>
-      <w:r>
-        <w:t>Khuyết điểm:</w:t>
-      </w:r>
-      <w:bookmarkEnd w:id="11"/>
-      <w:r>
-        <w:t xml:space="preserve"> </w:t>
+      <w:r>
+        <w:t>Tổ chức chưa thật sự rõ ràng về kiến thức</w:t>
       </w:r>
     </w:p>
     <w:p>
-      <w:pPr>
-        <w:pStyle w:val="ListParagraph"/>
-        <w:numPr>
-          <w:ilvl w:val="0"/>
-          <w:numId w:val="39"/>
-        </w:numPr>
-        <w:rPr>
-          <w:rFonts w:ascii="Times New Roman" w:hAnsi="Times New Roman"/>
-          <w:color w:val="000000" w:themeColor="text1"/>
-          <w:sz w:val="24"/>
-          <w:szCs w:val="24"/>
-        </w:rPr>
-      </w:pPr>
-      <w:r>
-        <w:rPr>
-          <w:rFonts w:ascii="Times New Roman" w:hAnsi="Times New Roman"/>
-          <w:color w:val="000000" w:themeColor="text1"/>
-          <w:sz w:val="24"/>
-          <w:szCs w:val="24"/>
-        </w:rPr>
-        <w:t>Phần mềm không cung cấp đủ lí thuyết cho học sinh, tập trung nhiều vào bài tập.</w:t>
+      <w:r>
+        <w:t>Phần mềm khá đơn giản, không có gì nổi bật, khó tao sự thu hút với học sinh.</w:t>
       </w:r>
     </w:p>
     <w:p>
       <w:pPr>
-        <w:pStyle w:val="ListParagraph"/>
-        <w:numPr>
-          <w:ilvl w:val="0"/>
-          <w:numId w:val="39"/>
-        </w:numPr>
-        <w:rPr>
-          <w:rFonts w:ascii="Times New Roman" w:hAnsi="Times New Roman"/>
-          <w:color w:val="000000" w:themeColor="text1"/>
-          <w:sz w:val="24"/>
-          <w:szCs w:val="24"/>
-        </w:rPr>
-      </w:pPr>
-      <w:r>
-        <w:rPr>
-          <w:rFonts w:ascii="Times New Roman" w:hAnsi="Times New Roman"/>
-          <w:color w:val="000000" w:themeColor="text1"/>
-          <w:sz w:val="24"/>
-          <w:szCs w:val="24"/>
-        </w:rPr>
-        <w:t>Tổ chức chưa thật sự rõ ràng về kiến thức</w:t>
-      </w:r>
-    </w:p>
-    <w:p>
-      <w:pPr>
-        <w:pStyle w:val="ListParagraph"/>
-        <w:numPr>
-          <w:ilvl w:val="0"/>
-          <w:numId w:val="39"/>
-        </w:numPr>
-        <w:rPr>
-          <w:rFonts w:ascii="Times New Roman" w:hAnsi="Times New Roman" w:cs="Times New Roman"/>
-          <w:color w:val="000000" w:themeColor="text1"/>
-          <w:sz w:val="24"/>
-          <w:szCs w:val="24"/>
-        </w:rPr>
-      </w:pPr>
-      <w:r>
-        <w:rPr>
-          <w:rFonts w:ascii="Times New Roman" w:hAnsi="Times New Roman"/>
-          <w:color w:val="000000" w:themeColor="text1"/>
-          <w:sz w:val="24"/>
-          <w:szCs w:val="24"/>
-        </w:rPr>
-        <w:t>Phần mềm khá đơn giản, không có gì nổi bật, khó tao sự thu hút với học sinh.</w:t>
-      </w:r>
-    </w:p>
-    <w:p>
-      <w:pPr>
         <w:pStyle w:val="Heading2"/>
       </w:pPr>
-      <w:bookmarkStart w:id="12" w:name="_Toc259487841"/>
+      <w:bookmarkStart w:id="12" w:name="_Toc262981823"/>
       <w:r>
         <w:t>Ý kiến:</w:t>
       </w:r>
       <w:bookmarkEnd w:id="12"/>
     </w:p>
     <w:p>
-      <w:pPr>
-        <w:pStyle w:val="ListParagraph"/>
-        <w:numPr>
-          <w:ilvl w:val="0"/>
-          <w:numId w:val="39"/>
-        </w:numPr>
-        <w:rPr>
-          <w:rFonts w:ascii="Times New Roman" w:hAnsi="Times New Roman"/>
-          <w:color w:val="000000" w:themeColor="text1"/>
-          <w:sz w:val="24"/>
-          <w:szCs w:val="24"/>
-        </w:rPr>
-      </w:pPr>
-      <w:r>
-        <w:rPr>
-          <w:rFonts w:ascii="Times New Roman" w:hAnsi="Times New Roman"/>
-          <w:color w:val="000000" w:themeColor="text1"/>
-          <w:sz w:val="24"/>
-          <w:szCs w:val="24"/>
-        </w:rPr>
+      <w:r>
         <w:t xml:space="preserve">Cần có thêm các mục bài học để học sinh củng cố lí thuyết. </w:t>
       </w:r>
     </w:p>
     <w:p>
-      <w:pPr>
-        <w:pStyle w:val="ListParagraph"/>
-        <w:numPr>
-          <w:ilvl w:val="0"/>
-          <w:numId w:val="39"/>
-        </w:numPr>
-        <w:rPr>
-          <w:rFonts w:ascii="Times New Roman" w:hAnsi="Times New Roman"/>
-          <w:color w:val="000000" w:themeColor="text1"/>
-          <w:sz w:val="24"/>
-          <w:szCs w:val="24"/>
-        </w:rPr>
-      </w:pPr>
-      <w:r>
-        <w:rPr>
-          <w:rFonts w:ascii="Times New Roman" w:hAnsi="Times New Roman"/>
-          <w:color w:val="000000" w:themeColor="text1"/>
-          <w:sz w:val="24"/>
-          <w:szCs w:val="24"/>
-        </w:rPr>
+      <w:r>
         <w:t>Chia chương trình theo từng chương để học sinh có thể luyên tập nhanh các chương cần thiết</w:t>
       </w:r>
     </w:p>
     <w:p>
       <w:pPr>
-        <w:pStyle w:val="ListParagraph"/>
-        <w:numPr>
-          <w:ilvl w:val="0"/>
-          <w:numId w:val="39"/>
-        </w:numPr>
-        <w:rPr>
-          <w:rFonts w:ascii="Times New Roman" w:hAnsi="Times New Roman"/>
-          <w:color w:val="000000" w:themeColor="text1"/>
-          <w:sz w:val="24"/>
-          <w:szCs w:val="24"/>
-        </w:rPr>
-      </w:pPr>
-      <w:r>
-        <w:rPr>
-          <w:rFonts w:ascii="Times New Roman" w:hAnsi="Times New Roman"/>
-          <w:color w:val="000000" w:themeColor="text1"/>
-          <w:sz w:val="24"/>
-          <w:szCs w:val="24"/>
-        </w:rPr>
+        <w:keepNext/>
+      </w:pPr>
+      <w:r>
         <w:t>Cần có đồ họa đẹp hơn và 1 vài game đơn giản để tạo cho học sinh sự vui vẻ và yêu thích phần mềm hơn</w:t>
       </w:r>
-    </w:p>
-    <w:p>
-      <w:pPr>
-        <w:keepNext/>
-        <w:rPr>
-          <w:lang w:val="vi-VN"/>
-        </w:rPr>
-      </w:pPr>
     </w:p>
     <w:sectPr>
       <w:headerReference w:type="default" r:id="rId26"/>
@@ -5061,14 +3978,14 @@
 
 <file path=word/endnotes.xml><?xml version="1.0" encoding="utf-8"?>
 <w:endnotes xmlns:ve="http://schemas.openxmlformats.org/markup-compatibility/2006" xmlns:o="urn:schemas-microsoft-com:office:office" xmlns:r="http://schemas.openxmlformats.org/officeDocument/2006/relationships" xmlns:m="http://schemas.openxmlformats.org/officeDocument/2006/math" xmlns:v="urn:schemas-microsoft-com:vml" xmlns:wp="http://schemas.openxmlformats.org/drawingml/2006/wordprocessingDrawing" xmlns:w10="urn:schemas-microsoft-com:office:word" xmlns:w="http://schemas.openxmlformats.org/wordprocessingml/2006/main" xmlns:wne="http://schemas.microsoft.com/office/word/2006/wordml">
-  <w:endnote w:type="separator" w:id="-1">
+  <w:endnote w:type="separator" w:id="0">
     <w:p>
       <w:r>
         <w:separator/>
       </w:r>
     </w:p>
   </w:endnote>
-  <w:endnote w:type="continuationSeparator" w:id="0">
+  <w:endnote w:type="continuationSeparator" w:id="1">
     <w:p>
       <w:r>
         <w:continuationSeparator/>
@@ -5128,7 +4045,7 @@
         <w:rStyle w:val="PageNumber"/>
         <w:noProof/>
       </w:rPr>
-      <w:t>2-12</w:t>
+      <w:t>1-2</w:t>
     </w:r>
     <w:r>
       <w:rPr>
@@ -5167,14 +4084,14 @@
 
 <file path=word/footnotes.xml><?xml version="1.0" encoding="utf-8"?>
 <w:footnotes xmlns:ve="http://schemas.openxmlformats.org/markup-compatibility/2006" xmlns:o="urn:schemas-microsoft-com:office:office" xmlns:r="http://schemas.openxmlformats.org/officeDocument/2006/relationships" xmlns:m="http://schemas.openxmlformats.org/officeDocument/2006/math" xmlns:v="urn:schemas-microsoft-com:vml" xmlns:wp="http://schemas.openxmlformats.org/drawingml/2006/wordprocessingDrawing" xmlns:w10="urn:schemas-microsoft-com:office:word" xmlns:w="http://schemas.openxmlformats.org/wordprocessingml/2006/main" xmlns:wne="http://schemas.microsoft.com/office/word/2006/wordml">
-  <w:footnote w:type="separator" w:id="-1">
+  <w:footnote w:type="separator" w:id="0">
     <w:p>
       <w:r>
         <w:separator/>
       </w:r>
     </w:p>
   </w:footnote>
-  <w:footnote w:type="continuationSeparator" w:id="0">
+  <w:footnote w:type="continuationSeparator" w:id="1">
     <w:p>
       <w:r>
         <w:continuationSeparator/>
@@ -5193,9 +4110,17 @@
     <w:fldSimple w:instr=" STYLEREF &quot;Project Name&quot; \* MERGEFORMAT ">
       <w:r>
         <w:rPr>
+          <w:b/>
+          <w:bCs/>
           <w:noProof/>
         </w:rPr>
-        <w:t>Tự học toán lớp 8 – Tìm hiểu những phần mềm cùng chức năng</w:t>
+        <w:t>Tự học toán lớp 8 – Tìm hiểu những</w:t>
+      </w:r>
+      <w:r>
+        <w:rPr>
+          <w:noProof/>
+        </w:rPr>
+        <w:t xml:space="preserve"> phần mềm cùng chức năng</w:t>
       </w:r>
     </w:fldSimple>
   </w:p>
@@ -7655,6 +6580,118 @@
     </w:lvl>
   </w:abstractNum>
   <w:abstractNum w:abstractNumId="22">
+    <w:nsid w:val="424E7416"/>
+    <w:multiLevelType w:val="hybridMultilevel"/>
+    <w:tmpl w:val="8E140F9C"/>
+    <w:lvl w:ilvl="0" w:tplc="9B06DD78">
+      <w:numFmt w:val="bullet"/>
+      <w:lvlText w:val="-"/>
+      <w:lvlJc w:val="left"/>
+      <w:pPr>
+        <w:ind w:left="1440" w:hanging="360"/>
+      </w:pPr>
+      <w:rPr>
+        <w:rFonts w:ascii="Arial" w:eastAsiaTheme="minorHAnsi" w:hAnsi="Arial" w:cs="Arial" w:hint="default"/>
+      </w:rPr>
+    </w:lvl>
+    <w:lvl w:ilvl="1" w:tplc="04090003" w:tentative="1">
+      <w:start w:val="1"/>
+      <w:numFmt w:val="bullet"/>
+      <w:lvlText w:val="o"/>
+      <w:lvlJc w:val="left"/>
+      <w:pPr>
+        <w:ind w:left="2160" w:hanging="360"/>
+      </w:pPr>
+      <w:rPr>
+        <w:rFonts w:ascii="Courier New" w:hAnsi="Courier New" w:cs="Courier New" w:hint="default"/>
+      </w:rPr>
+    </w:lvl>
+    <w:lvl w:ilvl="2" w:tplc="04090005" w:tentative="1">
+      <w:start w:val="1"/>
+      <w:numFmt w:val="bullet"/>
+      <w:lvlText w:val=""/>
+      <w:lvlJc w:val="left"/>
+      <w:pPr>
+        <w:ind w:left="2880" w:hanging="360"/>
+      </w:pPr>
+      <w:rPr>
+        <w:rFonts w:ascii="Wingdings" w:hAnsi="Wingdings" w:hint="default"/>
+      </w:rPr>
+    </w:lvl>
+    <w:lvl w:ilvl="3" w:tplc="04090001" w:tentative="1">
+      <w:start w:val="1"/>
+      <w:numFmt w:val="bullet"/>
+      <w:lvlText w:val=""/>
+      <w:lvlJc w:val="left"/>
+      <w:pPr>
+        <w:ind w:left="3600" w:hanging="360"/>
+      </w:pPr>
+      <w:rPr>
+        <w:rFonts w:ascii="Symbol" w:hAnsi="Symbol" w:hint="default"/>
+      </w:rPr>
+    </w:lvl>
+    <w:lvl w:ilvl="4" w:tplc="04090003" w:tentative="1">
+      <w:start w:val="1"/>
+      <w:numFmt w:val="bullet"/>
+      <w:lvlText w:val="o"/>
+      <w:lvlJc w:val="left"/>
+      <w:pPr>
+        <w:ind w:left="4320" w:hanging="360"/>
+      </w:pPr>
+      <w:rPr>
+        <w:rFonts w:ascii="Courier New" w:hAnsi="Courier New" w:cs="Courier New" w:hint="default"/>
+      </w:rPr>
+    </w:lvl>
+    <w:lvl w:ilvl="5" w:tplc="04090005" w:tentative="1">
+      <w:start w:val="1"/>
+      <w:numFmt w:val="bullet"/>
+      <w:lvlText w:val=""/>
+      <w:lvlJc w:val="left"/>
+      <w:pPr>
+        <w:ind w:left="5040" w:hanging="360"/>
+      </w:pPr>
+      <w:rPr>
+        <w:rFonts w:ascii="Wingdings" w:hAnsi="Wingdings" w:hint="default"/>
+      </w:rPr>
+    </w:lvl>
+    <w:lvl w:ilvl="6" w:tplc="04090001" w:tentative="1">
+      <w:start w:val="1"/>
+      <w:numFmt w:val="bullet"/>
+      <w:lvlText w:val=""/>
+      <w:lvlJc w:val="left"/>
+      <w:pPr>
+        <w:ind w:left="5760" w:hanging="360"/>
+      </w:pPr>
+      <w:rPr>
+        <w:rFonts w:ascii="Symbol" w:hAnsi="Symbol" w:hint="default"/>
+      </w:rPr>
+    </w:lvl>
+    <w:lvl w:ilvl="7" w:tplc="04090003" w:tentative="1">
+      <w:start w:val="1"/>
+      <w:numFmt w:val="bullet"/>
+      <w:lvlText w:val="o"/>
+      <w:lvlJc w:val="left"/>
+      <w:pPr>
+        <w:ind w:left="6480" w:hanging="360"/>
+      </w:pPr>
+      <w:rPr>
+        <w:rFonts w:ascii="Courier New" w:hAnsi="Courier New" w:cs="Courier New" w:hint="default"/>
+      </w:rPr>
+    </w:lvl>
+    <w:lvl w:ilvl="8" w:tplc="04090005" w:tentative="1">
+      <w:start w:val="1"/>
+      <w:numFmt w:val="bullet"/>
+      <w:lvlText w:val=""/>
+      <w:lvlJc w:val="left"/>
+      <w:pPr>
+        <w:ind w:left="7200" w:hanging="360"/>
+      </w:pPr>
+      <w:rPr>
+        <w:rFonts w:ascii="Wingdings" w:hAnsi="Wingdings" w:hint="default"/>
+      </w:rPr>
+    </w:lvl>
+  </w:abstractNum>
+  <w:abstractNum w:abstractNumId="23">
     <w:nsid w:val="48867257"/>
     <w:multiLevelType w:val="hybridMultilevel"/>
     <w:tmpl w:val="56080820"/>
@@ -7743,7 +6780,7 @@
       </w:pPr>
     </w:lvl>
   </w:abstractNum>
-  <w:abstractNum w:abstractNumId="23">
+  <w:abstractNum w:abstractNumId="24">
     <w:nsid w:val="4AA43442"/>
     <w:multiLevelType w:val="hybridMultilevel"/>
     <w:tmpl w:val="AD88D1CA"/>
@@ -7832,7 +6869,7 @@
       </w:pPr>
     </w:lvl>
   </w:abstractNum>
-  <w:abstractNum w:abstractNumId="24">
+  <w:abstractNum w:abstractNumId="25">
     <w:nsid w:val="4C1A45F5"/>
     <w:multiLevelType w:val="hybridMultilevel"/>
     <w:tmpl w:val="07FCAE32"/>
@@ -7945,7 +6982,7 @@
       </w:rPr>
     </w:lvl>
   </w:abstractNum>
-  <w:abstractNum w:abstractNumId="25">
+  <w:abstractNum w:abstractNumId="26">
     <w:nsid w:val="53274511"/>
     <w:multiLevelType w:val="hybridMultilevel"/>
     <w:tmpl w:val="1188D6B0"/>
@@ -8058,7 +7095,7 @@
       </w:rPr>
     </w:lvl>
   </w:abstractNum>
-  <w:abstractNum w:abstractNumId="26">
+  <w:abstractNum w:abstractNumId="27">
     <w:nsid w:val="61775D76"/>
     <w:multiLevelType w:val="multilevel"/>
     <w:tmpl w:val="2020EB4E"/>
@@ -8205,7 +7242,7 @@
       </w:rPr>
     </w:lvl>
   </w:abstractNum>
-  <w:abstractNum w:abstractNumId="27">
+  <w:abstractNum w:abstractNumId="28">
     <w:nsid w:val="6A895143"/>
     <w:multiLevelType w:val="multilevel"/>
     <w:tmpl w:val="042A001F"/>
@@ -8291,7 +7328,7 @@
       </w:pPr>
     </w:lvl>
   </w:abstractNum>
-  <w:abstractNum w:abstractNumId="28">
+  <w:abstractNum w:abstractNumId="29">
     <w:nsid w:val="6AB853AE"/>
     <w:multiLevelType w:val="hybridMultilevel"/>
     <w:tmpl w:val="62864D0E"/>
@@ -8382,7 +7419,7 @@
       </w:pPr>
     </w:lvl>
   </w:abstractNum>
-  <w:abstractNum w:abstractNumId="29">
+  <w:abstractNum w:abstractNumId="30">
     <w:nsid w:val="6E487C57"/>
     <w:multiLevelType w:val="hybridMultilevel"/>
     <w:tmpl w:val="F6223288"/>
@@ -8471,7 +7508,7 @@
       </w:pPr>
     </w:lvl>
   </w:abstractNum>
-  <w:abstractNum w:abstractNumId="30">
+  <w:abstractNum w:abstractNumId="31">
     <w:nsid w:val="6FFE3098"/>
     <w:multiLevelType w:val="hybridMultilevel"/>
     <w:tmpl w:val="C2467B78"/>
@@ -8584,7 +7621,7 @@
       </w:rPr>
     </w:lvl>
   </w:abstractNum>
-  <w:abstractNum w:abstractNumId="31">
+  <w:abstractNum w:abstractNumId="32">
     <w:nsid w:val="70540967"/>
     <w:multiLevelType w:val="hybridMultilevel"/>
     <w:tmpl w:val="D7800710"/>
@@ -8697,7 +7734,7 @@
       </w:rPr>
     </w:lvl>
   </w:abstractNum>
-  <w:abstractNum w:abstractNumId="32">
+  <w:abstractNum w:abstractNumId="33">
     <w:nsid w:val="78325600"/>
     <w:multiLevelType w:val="hybridMultilevel"/>
     <w:tmpl w:val="02C807C0"/>
@@ -8809,7 +7846,7 @@
       </w:rPr>
     </w:lvl>
   </w:abstractNum>
-  <w:abstractNum w:abstractNumId="33">
+  <w:abstractNum w:abstractNumId="34">
     <w:nsid w:val="7D917519"/>
     <w:multiLevelType w:val="hybridMultilevel"/>
     <w:tmpl w:val="039E3DC0"/>
@@ -8922,7 +7959,7 @@
       </w:rPr>
     </w:lvl>
   </w:abstractNum>
-  <w:abstractNum w:abstractNumId="34">
+  <w:abstractNum w:abstractNumId="35">
     <w:nsid w:val="7D9C216E"/>
     <w:multiLevelType w:val="hybridMultilevel"/>
     <w:tmpl w:val="25E8AA64"/>
@@ -9035,7 +8072,7 @@
       </w:rPr>
     </w:lvl>
   </w:abstractNum>
-  <w:abstractNum w:abstractNumId="35">
+  <w:abstractNum w:abstractNumId="36">
     <w:nsid w:val="7E4614C7"/>
     <w:multiLevelType w:val="multilevel"/>
     <w:tmpl w:val="FEC0CA0E"/>
@@ -9182,7 +8219,7 @@
       </w:rPr>
     </w:lvl>
   </w:abstractNum>
-  <w:abstractNum w:abstractNumId="36">
+  <w:abstractNum w:abstractNumId="37">
     <w:nsid w:val="7EB40CAC"/>
     <w:multiLevelType w:val="hybridMultilevel"/>
     <w:tmpl w:val="CF00CB08"/>
@@ -9295,7 +8332,7 @@
       </w:rPr>
     </w:lvl>
   </w:abstractNum>
-  <w:abstractNum w:abstractNumId="37">
+  <w:abstractNum w:abstractNumId="38">
     <w:nsid w:val="7F117E52"/>
     <w:multiLevelType w:val="hybridMultilevel"/>
     <w:tmpl w:val="AB88247C"/>
@@ -9409,19 +8446,19 @@
     </w:lvl>
   </w:abstractNum>
   <w:num w:numId="1">
-    <w:abstractNumId w:val="32"/>
+    <w:abstractNumId w:val="33"/>
   </w:num>
   <w:num w:numId="2">
     <w:abstractNumId w:val="4"/>
   </w:num>
   <w:num w:numId="3">
-    <w:abstractNumId w:val="36"/>
+    <w:abstractNumId w:val="37"/>
   </w:num>
   <w:num w:numId="4">
-    <w:abstractNumId w:val="24"/>
+    <w:abstractNumId w:val="25"/>
   </w:num>
   <w:num w:numId="5">
-    <w:abstractNumId w:val="30"/>
+    <w:abstractNumId w:val="31"/>
   </w:num>
   <w:num w:numId="6">
     <w:abstractNumId w:val="16"/>
@@ -9433,10 +8470,10 @@
     <w:abstractNumId w:val="19"/>
   </w:num>
   <w:num w:numId="9">
-    <w:abstractNumId w:val="33"/>
+    <w:abstractNumId w:val="34"/>
   </w:num>
   <w:num w:numId="10">
-    <w:abstractNumId w:val="34"/>
+    <w:abstractNumId w:val="35"/>
   </w:num>
   <w:num w:numId="11">
     <w:abstractNumId w:val="7"/>
@@ -9445,22 +8482,22 @@
     <w:abstractNumId w:val="21"/>
   </w:num>
   <w:num w:numId="13">
-    <w:abstractNumId w:val="25"/>
+    <w:abstractNumId w:val="26"/>
   </w:num>
   <w:num w:numId="14">
     <w:abstractNumId w:val="17"/>
   </w:num>
   <w:num w:numId="15">
-    <w:abstractNumId w:val="31"/>
+    <w:abstractNumId w:val="32"/>
   </w:num>
   <w:num w:numId="16">
+    <w:abstractNumId w:val="28"/>
+  </w:num>
+  <w:num w:numId="17">
     <w:abstractNumId w:val="27"/>
   </w:num>
-  <w:num w:numId="17">
-    <w:abstractNumId w:val="26"/>
-  </w:num>
   <w:num w:numId="18">
-    <w:abstractNumId w:val="26"/>
+    <w:abstractNumId w:val="27"/>
   </w:num>
   <w:num w:numId="19">
     <w:abstractNumId w:val="15"/>
@@ -9469,7 +8506,7 @@
     <w:abstractNumId w:val="14"/>
   </w:num>
   <w:num w:numId="21">
-    <w:abstractNumId w:val="29"/>
+    <w:abstractNumId w:val="30"/>
   </w:num>
   <w:num w:numId="22">
     <w:abstractNumId w:val="11"/>
@@ -9487,7 +8524,7 @@
     <w:abstractNumId w:val="13"/>
   </w:num>
   <w:num w:numId="27">
-    <w:abstractNumId w:val="35"/>
+    <w:abstractNumId w:val="36"/>
   </w:num>
   <w:num w:numId="28">
     <w:abstractNumId w:val="8"/>
@@ -9496,10 +8533,10 @@
     <w:abstractNumId w:val="12"/>
   </w:num>
   <w:num w:numId="30">
-    <w:abstractNumId w:val="37"/>
+    <w:abstractNumId w:val="38"/>
   </w:num>
   <w:num w:numId="31">
-    <w:abstractNumId w:val="23"/>
+    <w:abstractNumId w:val="24"/>
   </w:num>
   <w:num w:numId="32">
     <w:abstractNumId w:val="0"/>
@@ -9514,16 +8551,19 @@
     <w:abstractNumId w:val="2"/>
   </w:num>
   <w:num w:numId="36">
-    <w:abstractNumId w:val="22"/>
+    <w:abstractNumId w:val="23"/>
   </w:num>
   <w:num w:numId="37">
-    <w:abstractNumId w:val="28"/>
+    <w:abstractNumId w:val="29"/>
   </w:num>
   <w:num w:numId="38">
     <w:abstractNumId w:val="10"/>
   </w:num>
   <w:num w:numId="39">
     <w:abstractNumId w:val="9"/>
+  </w:num>
+  <w:num w:numId="40">
+    <w:abstractNumId w:val="22"/>
   </w:num>
 </w:numbering>
 </file>
@@ -9693,13 +8733,13 @@
   <w:style w:type="paragraph" w:default="1" w:styleId="Normal">
     <w:name w:val="Normal"/>
     <w:qFormat/>
-    <w:rsid w:val="006A310F"/>
+    <w:rsid w:val="006563A4"/>
     <w:pPr>
-      <w:spacing w:after="0" w:line="240" w:lineRule="auto"/>
-      <w:ind w:left="0"/>
+      <w:spacing w:after="0" w:line="360" w:lineRule="auto"/>
+      <w:ind w:left="0" w:firstLine="720"/>
     </w:pPr>
     <w:rPr>
-      <w:rFonts w:ascii="Arial" w:eastAsia="Times New Roman" w:hAnsi="Arial" w:cs="Times New Roman"/>
+      <w:rFonts w:ascii="Times New Roman" w:eastAsia="Times New Roman" w:hAnsi="Times New Roman" w:cs="Times New Roman"/>
       <w:szCs w:val="20"/>
       <w:lang w:val="en-US"/>
     </w:rPr>
@@ -9710,7 +8750,7 @@
     <w:next w:val="ChapterTitle"/>
     <w:link w:val="Heading1Char"/>
     <w:qFormat/>
-    <w:rsid w:val="006A310F"/>
+    <w:rsid w:val="006563A4"/>
     <w:pPr>
       <w:keepLines w:val="0"/>
       <w:numPr>
@@ -9720,7 +8760,7 @@
       <w:outlineLvl w:val="0"/>
     </w:pPr>
     <w:rPr>
-      <w:rFonts w:ascii="Arial" w:eastAsia="Times New Roman" w:hAnsi="Arial" w:cs="Times New Roman"/>
+      <w:rFonts w:ascii="Times New Roman" w:eastAsia="Times New Roman" w:hAnsi="Times New Roman" w:cs="Times New Roman"/>
       <w:bCs w:val="0"/>
       <w:kern w:val="28"/>
       <w:sz w:val="24"/>
@@ -9970,9 +9010,9 @@
     <w:name w:val="Heading 1 Char"/>
     <w:basedOn w:val="DefaultParagraphFont"/>
     <w:link w:val="Heading1"/>
-    <w:rsid w:val="006A310F"/>
+    <w:rsid w:val="006563A4"/>
     <w:rPr>
-      <w:rFonts w:ascii="Arial" w:eastAsia="Times New Roman" w:hAnsi="Arial" w:cs="Times New Roman"/>
+      <w:rFonts w:ascii="Times New Roman" w:eastAsia="Times New Roman" w:hAnsi="Times New Roman" w:cs="Times New Roman"/>
       <w:b/>
       <w:kern w:val="28"/>
       <w:sz w:val="24"/>
@@ -10329,7 +9369,6 @@
       <w:spacing w:after="120" w:line="240" w:lineRule="atLeast"/>
     </w:pPr>
     <w:rPr>
-      <w:rFonts w:ascii="Times New Roman" w:hAnsi="Times New Roman"/>
       <w:sz w:val="20"/>
       <w:lang w:eastAsia="ar-SA"/>
     </w:rPr>
@@ -10433,7 +9472,6 @@
       <w:ind w:left="720"/>
     </w:pPr>
     <w:rPr>
-      <w:rFonts w:ascii="Times New Roman" w:hAnsi="Times New Roman"/>
       <w:sz w:val="20"/>
       <w:lang w:eastAsia="ar-SA"/>
     </w:rPr>

</xml_diff>

<commit_message>
Trương Ngọc Tuấn - chỉnh lại tất cả tài liệu trừ unit test + detailed design thành khổ A4
</commit_message>
<xml_diff>
--- a/1. Stories or Spec/Nhan Xet Phan Mem Tuong tu.docx
+++ b/1. Stories or Spec/Nhan Xet Phan Mem Tuong tu.docx
@@ -2903,7 +2903,6 @@
       </w:pPr>
       <w:bookmarkStart w:id="7" w:name="_Toc262981818"/>
       <w:r>
-        <w:lastRenderedPageBreak/>
         <w:t>Phần mềm toán lớp 3</w:t>
       </w:r>
       <w:bookmarkEnd w:id="7"/>
@@ -2937,6 +2936,7 @@
       </w:pPr>
       <w:bookmarkStart w:id="9" w:name="_Toc262981820"/>
       <w:r>
+        <w:lastRenderedPageBreak/>
         <w:t>Giao diện</w:t>
       </w:r>
       <w:bookmarkEnd w:id="9"/>
@@ -3027,7 +3027,6 @@
         <w:rPr>
           <w:noProof/>
         </w:rPr>
-        <w:lastRenderedPageBreak/>
         <w:drawing>
           <wp:inline distT="0" distB="0" distL="0" distR="0">
             <wp:extent cx="4270375" cy="3036570"/>
@@ -3114,6 +3113,7 @@
         <w:rPr>
           <w:noProof/>
         </w:rPr>
+        <w:lastRenderedPageBreak/>
         <w:drawing>
           <wp:inline distT="0" distB="0" distL="0" distR="0">
             <wp:extent cx="4718685" cy="3355975"/>
@@ -3196,7 +3196,6 @@
     </w:p>
     <w:p>
       <w:r>
-        <w:lastRenderedPageBreak/>
         <w:t>Button KT: kiểm tra kết tính đúng sai của kết quả. Nếu sai, chữ số sai sẽ bị tô màu đỏ.  Đáp án sẽ được viết phía dưới. Nếu đúng sẽ ra bảng thong báo chúc mừng.</w:t>
       </w:r>
     </w:p>
@@ -3350,6 +3349,7 @@
           <w:sz w:val="24"/>
           <w:szCs w:val="24"/>
         </w:rPr>
+        <w:lastRenderedPageBreak/>
         <w:drawing>
           <wp:inline distT="0" distB="0" distL="0" distR="0">
             <wp:extent cx="4718685" cy="3355975"/>
@@ -3435,7 +3435,6 @@
           <w:sz w:val="24"/>
           <w:szCs w:val="24"/>
         </w:rPr>
-        <w:lastRenderedPageBreak/>
         <w:drawing>
           <wp:inline distT="0" distB="0" distL="0" distR="0">
             <wp:extent cx="4744720" cy="3450590"/>
@@ -3491,6 +3490,7 @@
         <w:rPr>
           <w:noProof/>
         </w:rPr>
+        <w:lastRenderedPageBreak/>
         <w:drawing>
           <wp:inline distT="0" distB="0" distL="0" distR="0">
             <wp:extent cx="4744720" cy="3450590"/>
@@ -3572,7 +3572,6 @@
         <w:rPr>
           <w:noProof/>
         </w:rPr>
-        <w:lastRenderedPageBreak/>
         <w:drawing>
           <wp:inline distT="0" distB="0" distL="0" distR="0">
             <wp:extent cx="4744720" cy="3450590"/>
@@ -3671,6 +3670,7 @@
           <w:sz w:val="24"/>
           <w:szCs w:val="24"/>
         </w:rPr>
+        <w:lastRenderedPageBreak/>
         <w:drawing>
           <wp:inline distT="0" distB="0" distL="0" distR="0">
             <wp:extent cx="4744720" cy="3450590"/>
@@ -3738,7 +3738,6 @@
           <w:sz w:val="24"/>
           <w:szCs w:val="24"/>
         </w:rPr>
-        <w:lastRenderedPageBreak/>
         <w:drawing>
           <wp:inline distT="0" distB="0" distL="0" distR="0">
             <wp:extent cx="4934585" cy="3580130"/>
@@ -3806,6 +3805,7 @@
           <w:sz w:val="24"/>
           <w:szCs w:val="24"/>
         </w:rPr>
+        <w:lastRenderedPageBreak/>
         <w:drawing>
           <wp:inline distT="0" distB="0" distL="0" distR="0">
             <wp:extent cx="4934585" cy="3580130"/>
@@ -3869,7 +3869,6 @@
       </w:pPr>
       <w:bookmarkStart w:id="10" w:name="_Toc262981821"/>
       <w:r>
-        <w:lastRenderedPageBreak/>
         <w:t>Ưu điểm:</w:t>
       </w:r>
       <w:bookmarkEnd w:id="10"/>
@@ -3965,8 +3964,8 @@
       <w:headerReference w:type="default" r:id="rId26"/>
       <w:footerReference w:type="default" r:id="rId27"/>
       <w:footerReference w:type="first" r:id="rId28"/>
-      <w:pgSz w:w="12240" w:h="15840" w:code="1"/>
-      <w:pgMar w:top="995" w:right="1008" w:bottom="864" w:left="1008" w:header="720" w:footer="648" w:gutter="0"/>
+      <w:pgSz w:w="11909" w:h="16834" w:code="9"/>
+      <w:pgMar w:top="994" w:right="1008" w:bottom="864" w:left="1008" w:header="720" w:footer="648" w:gutter="0"/>
       <w:pgNumType w:start="1" w:chapStyle="1"/>
       <w:cols w:space="720"/>
       <w:titlePg/>
@@ -4045,7 +4044,7 @@
         <w:rStyle w:val="PageNumber"/>
         <w:noProof/>
       </w:rPr>
-      <w:t>1-2</w:t>
+      <w:t>2-11</w:t>
     </w:r>
     <w:r>
       <w:rPr>

</xml_diff>